<commit_message>
updated the dummy test scripts
</commit_message>
<xml_diff>
--- a/inst/valreports/Risk_Metric_Report_Template.docx
+++ b/inst/valreports/Risk_Metric_Report_Template.docx
@@ -80,276 +80,569 @@
         <w:t xml:space="preserve">Assesser)</w:t>
       </w:r>
     </w:p>
+    <w:bookmarkStart w:id="20" w:name="contents-of-a-risk-metric-report"/>
     <w:p>
       <w:pPr>
-        <w:pStyle w:val="SourceCode"/>
-      </w:pPr>
-      <w:r>
-        <w:rPr>
-          <w:rStyle w:val="VerbatimChar"/>
-        </w:rPr>
-        <w:t xml:space="preserve">Package                 : pharmapkgs </w:t>
-      </w:r>
-      <w:r>
-        <w:br/>
-      </w:r>
-      <w:r>
-        <w:rPr>
-          <w:rStyle w:val="VerbatimChar"/>
-        </w:rPr>
-        <w:t xml:space="preserve">Title                   : Installation of Validated Packages </w:t>
-      </w:r>
-      <w:r>
-        <w:br/>
-      </w:r>
-      <w:r>
-        <w:rPr>
-          <w:rStyle w:val="VerbatimChar"/>
-        </w:rPr>
-        <w:t xml:space="preserve">Version                 : 0.0.1.9000 </w:t>
-      </w:r>
-      <w:r>
-        <w:br/>
-      </w:r>
-      <w:r>
-        <w:rPr>
-          <w:rStyle w:val="VerbatimChar"/>
-        </w:rPr>
-        <w:t xml:space="preserve">Authors@R               : c(</w:t>
-      </w:r>
-      <w:r>
-        <w:br/>
-      </w:r>
-      <w:r>
-        <w:rPr>
-          <w:rStyle w:val="VerbatimChar"/>
-        </w:rPr>
-        <w:t xml:space="preserve">    person("Ramiro", "Magno", , "rmagno@pattern.institute", role = c("aut", "cre"),</w:t>
-      </w:r>
-      <w:r>
-        <w:br/>
-      </w:r>
-      <w:r>
-        <w:rPr>
-          <w:rStyle w:val="VerbatimChar"/>
-        </w:rPr>
-        <w:t xml:space="preserve">           comment = c(ORCID = "0000-0001-5226-3441")),</w:t>
-      </w:r>
-      <w:r>
-        <w:br/>
-      </w:r>
-      <w:r>
-        <w:rPr>
-          <w:rStyle w:val="VerbatimChar"/>
-        </w:rPr>
-        <w:t xml:space="preserve">    person("Pattern Institute", role = c("cph", "fnd")),</w:t>
-      </w:r>
-      <w:r>
-        <w:br/>
-      </w:r>
-      <w:r>
-        <w:rPr>
-          <w:rStyle w:val="VerbatimChar"/>
-        </w:rPr>
-        <w:t xml:space="preserve">    person("the R Validation Hub", role = c("cph", "fnd"))</w:t>
-      </w:r>
-      <w:r>
-        <w:br/>
-      </w:r>
-      <w:r>
-        <w:rPr>
-          <w:rStyle w:val="VerbatimChar"/>
-        </w:rPr>
-        <w:t xml:space="preserve">  ) </w:t>
-      </w:r>
-      <w:r>
-        <w:br/>
-      </w:r>
-      <w:r>
-        <w:rPr>
-          <w:rStyle w:val="VerbatimChar"/>
-        </w:rPr>
-        <w:t xml:space="preserve">Description             : Routines to list, install and filter risk-assessed packages. </w:t>
-      </w:r>
-      <w:r>
-        <w:br/>
-      </w:r>
-      <w:r>
-        <w:rPr>
-          <w:rStyle w:val="VerbatimChar"/>
-        </w:rPr>
-        <w:t xml:space="preserve">License                 : MIT + file LICENSE </w:t>
-      </w:r>
-      <w:r>
-        <w:br/>
-      </w:r>
-      <w:r>
-        <w:rPr>
-          <w:rStyle w:val="VerbatimChar"/>
-        </w:rPr>
-        <w:t xml:space="preserve">Encoding                : UTF-8 </w:t>
-      </w:r>
-      <w:r>
-        <w:br/>
-      </w:r>
-      <w:r>
-        <w:rPr>
-          <w:rStyle w:val="VerbatimChar"/>
-        </w:rPr>
-        <w:t xml:space="preserve">Roxygen                 : list(markdown = TRUE) </w:t>
-      </w:r>
-      <w:r>
-        <w:br/>
-      </w:r>
-      <w:r>
-        <w:rPr>
-          <w:rStyle w:val="VerbatimChar"/>
-        </w:rPr>
-        <w:t xml:space="preserve">RoxygenNote             : 7.3.2 </w:t>
-      </w:r>
-      <w:r>
-        <w:br/>
-      </w:r>
-      <w:r>
-        <w:rPr>
-          <w:rStyle w:val="VerbatimChar"/>
-        </w:rPr>
-        <w:t xml:space="preserve">Imports                 : curl,</w:t>
-      </w:r>
-      <w:r>
-        <w:br/>
-      </w:r>
-      <w:r>
-        <w:rPr>
-          <w:rStyle w:val="VerbatimChar"/>
-        </w:rPr>
+        <w:pStyle w:val="Heading2"/>
+      </w:pPr>
+      <w:r>
+        <w:t xml:space="preserve">Contents of a risk metric report</w:t>
+      </w:r>
+    </w:p>
+    <w:p>
+      <w:pPr>
+        <w:pStyle w:val="FirstParagraph"/>
+      </w:pPr>
+      <w:r>
+        <w:t xml:space="preserve">Table of contents:</w:t>
+      </w:r>
+    </w:p>
+    <w:p>
+      <w:pPr>
+        <w:numPr>
+          <w:ilvl w:val="0"/>
+          <w:numId w:val="1001"/>
+        </w:numPr>
+        <w:pStyle w:val="Compact"/>
+      </w:pPr>
+      <w:r>
+        <w:t xml:space="preserve">☒ Description</w:t>
+      </w:r>
+    </w:p>
+    <w:p>
+      <w:pPr>
+        <w:numPr>
+          <w:ilvl w:val="0"/>
+          <w:numId w:val="1001"/>
+        </w:numPr>
+        <w:pStyle w:val="Compact"/>
+      </w:pPr>
+      <w:r>
+        <w:t xml:space="preserve">☐ Metric Lists (Risk score currently) by riskmetric package?</w:t>
+      </w:r>
+    </w:p>
+    <w:p>
+      <w:pPr>
+        <w:numPr>
+          <w:ilvl w:val="0"/>
+          <w:numId w:val="1001"/>
+        </w:numPr>
+        <w:pStyle w:val="Compact"/>
+      </w:pPr>
+      <w:r>
+        <w:t xml:space="preserve">☐ Test Coverage? (examples, tests, vignettes)</w:t>
+      </w:r>
+    </w:p>
+    <w:bookmarkEnd w:id="20"/>
+    <w:bookmarkStart w:id="24" w:name="general-information"/>
+    <w:p>
+      <w:pPr>
+        <w:pStyle w:val="Heading2"/>
+      </w:pPr>
+      <w:r>
+        <w:t xml:space="preserve">General Information</w:t>
+      </w:r>
+    </w:p>
+    <w:p>
+      <w:pPr>
+        <w:numPr>
+          <w:ilvl w:val="0"/>
+          <w:numId w:val="1002"/>
+        </w:numPr>
+        <w:pStyle w:val="Compact"/>
+      </w:pPr>
+      <w:r>
+        <w:t xml:space="preserve">Package : pharmapkgs</w:t>
+      </w:r>
+    </w:p>
+    <w:p>
+      <w:pPr>
+        <w:numPr>
+          <w:ilvl w:val="0"/>
+          <w:numId w:val="1002"/>
+        </w:numPr>
+        <w:pStyle w:val="Compact"/>
+      </w:pPr>
+      <w:r>
+        <w:t xml:space="preserve">Title : Installation of Validated Packages</w:t>
+      </w:r>
+    </w:p>
+    <w:p>
+      <w:pPr>
+        <w:numPr>
+          <w:ilvl w:val="0"/>
+          <w:numId w:val="1002"/>
+        </w:numPr>
+        <w:pStyle w:val="Compact"/>
+      </w:pPr>
+      <w:r>
+        <w:t xml:space="preserve">Version : 0.0.1.9000</w:t>
+      </w:r>
+    </w:p>
+    <w:p>
+      <w:pPr>
+        <w:numPr>
+          <w:ilvl w:val="0"/>
+          <w:numId w:val="1002"/>
+        </w:numPr>
+        <w:pStyle w:val="Compact"/>
+      </w:pPr>
+      <w:hyperlink r:id="rId21">
+        <w:r>
+          <w:rPr>
+            <w:rStyle w:val="Hyperlink"/>
+          </w:rPr>
+          <w:t xml:space="preserve">Authors@R</w:t>
+        </w:r>
+      </w:hyperlink>
+      <w:r>
+        <w:t xml:space="preserve"> </w:t>
+      </w:r>
+      <w:r>
+        <w:t xml:space="preserve">: c(</w:t>
+      </w:r>
+      <w:r>
+        <w:t xml:space="preserve"> </w:t>
+      </w:r>
+      <w:r>
+        <w:t xml:space="preserve">person(</w:t>
+      </w:r>
+      <w:r>
+        <w:t xml:space="preserve">“</w:t>
+      </w:r>
+      <w:r>
+        <w:t xml:space="preserve">Ramiro</w:t>
+      </w:r>
+      <w:r>
+        <w:t xml:space="preserve">”</w:t>
+      </w:r>
+      <w:r>
+        <w:t xml:space="preserve">,</w:t>
+      </w:r>
+      <w:r>
+        <w:t xml:space="preserve"> </w:t>
+      </w:r>
+      <w:r>
+        <w:t xml:space="preserve">“</w:t>
+      </w:r>
+      <w:r>
+        <w:t xml:space="preserve">Magno</w:t>
+      </w:r>
+      <w:r>
+        <w:t xml:space="preserve">”</w:t>
+      </w:r>
+      <w:r>
+        <w:t xml:space="preserve">, ,</w:t>
+      </w:r>
+      <w:r>
+        <w:t xml:space="preserve"> </w:t>
+      </w:r>
+      <w:r>
+        <w:t xml:space="preserve">“</w:t>
+      </w:r>
+      <w:hyperlink r:id="rId22">
+        <w:r>
+          <w:rPr>
+            <w:rStyle w:val="Hyperlink"/>
+          </w:rPr>
+          <w:t xml:space="preserve">rmagno@pattern.institute</w:t>
+        </w:r>
+      </w:hyperlink>
+      <w:r>
+        <w:t xml:space="preserve">”</w:t>
+      </w:r>
+      <w:r>
+        <w:t xml:space="preserve">, role = c(</w:t>
+      </w:r>
+      <w:r>
+        <w:t xml:space="preserve">“</w:t>
+      </w:r>
+      <w:r>
+        <w:t xml:space="preserve">aut</w:t>
+      </w:r>
+      <w:r>
+        <w:t xml:space="preserve">”</w:t>
+      </w:r>
+      <w:r>
+        <w:t xml:space="preserve">,</w:t>
+      </w:r>
+      <w:r>
+        <w:t xml:space="preserve"> </w:t>
+      </w:r>
+      <w:r>
+        <w:t xml:space="preserve">“</w:t>
+      </w:r>
+      <w:r>
+        <w:t xml:space="preserve">cre</w:t>
+      </w:r>
+      <w:r>
+        <w:t xml:space="preserve">”</w:t>
+      </w:r>
+      <w:r>
+        <w:t xml:space="preserve">),</w:t>
+      </w:r>
+      <w:r>
+        <w:t xml:space="preserve"> </w:t>
+      </w:r>
+      <w:r>
+        <w:t xml:space="preserve">comment = c(ORCID =</w:t>
+      </w:r>
+      <w:r>
+        <w:t xml:space="preserve"> </w:t>
+      </w:r>
+      <w:r>
+        <w:t xml:space="preserve">“</w:t>
+      </w:r>
+      <w:r>
+        <w:t xml:space="preserve">0000-0001-5226-3441</w:t>
+      </w:r>
+      <w:r>
+        <w:t xml:space="preserve">”</w:t>
+      </w:r>
+      <w:r>
+        <w:t xml:space="preserve">)),</w:t>
+      </w:r>
+      <w:r>
+        <w:t xml:space="preserve"> </w:t>
+      </w:r>
+      <w:r>
+        <w:t xml:space="preserve">person(</w:t>
+      </w:r>
+      <w:r>
+        <w:t xml:space="preserve">“</w:t>
+      </w:r>
+      <w:r>
+        <w:t xml:space="preserve">Pattern Institute</w:t>
+      </w:r>
+      <w:r>
+        <w:t xml:space="preserve">”</w:t>
+      </w:r>
+      <w:r>
+        <w:t xml:space="preserve">, role = c(</w:t>
+      </w:r>
+      <w:r>
+        <w:t xml:space="preserve">“</w:t>
+      </w:r>
+      <w:r>
+        <w:t xml:space="preserve">cph</w:t>
+      </w:r>
+      <w:r>
+        <w:t xml:space="preserve">”</w:t>
+      </w:r>
+      <w:r>
+        <w:t xml:space="preserve">,</w:t>
+      </w:r>
+      <w:r>
+        <w:t xml:space="preserve"> </w:t>
+      </w:r>
+      <w:r>
+        <w:t xml:space="preserve">“</w:t>
+      </w:r>
+      <w:r>
+        <w:t xml:space="preserve">fnd</w:t>
+      </w:r>
+      <w:r>
+        <w:t xml:space="preserve">”</w:t>
+      </w:r>
+      <w:r>
+        <w:t xml:space="preserve">)),</w:t>
+      </w:r>
+      <w:r>
+        <w:t xml:space="preserve"> </w:t>
+      </w:r>
+      <w:r>
+        <w:t xml:space="preserve">person(</w:t>
+      </w:r>
+      <w:r>
+        <w:t xml:space="preserve">“</w:t>
+      </w:r>
+      <w:r>
+        <w:t xml:space="preserve">the R Validation Hub</w:t>
+      </w:r>
+      <w:r>
+        <w:t xml:space="preserve">”</w:t>
+      </w:r>
+      <w:r>
+        <w:t xml:space="preserve">, role = c(</w:t>
+      </w:r>
+      <w:r>
+        <w:t xml:space="preserve">“</w:t>
+      </w:r>
+      <w:r>
+        <w:t xml:space="preserve">cph</w:t>
+      </w:r>
+      <w:r>
+        <w:t xml:space="preserve">”</w:t>
+      </w:r>
+      <w:r>
+        <w:t xml:space="preserve">,</w:t>
+      </w:r>
+      <w:r>
+        <w:t xml:space="preserve"> </w:t>
+      </w:r>
+      <w:r>
+        <w:t xml:space="preserve">“</w:t>
+      </w:r>
+      <w:r>
+        <w:t xml:space="preserve">fnd</w:t>
+      </w:r>
+      <w:r>
+        <w:t xml:space="preserve">”</w:t>
+      </w:r>
+      <w:r>
+        <w:t xml:space="preserve">))</w:t>
+      </w:r>
+      <w:r>
+        <w:t xml:space="preserve"> </w:t>
+      </w:r>
+      <w:r>
+        <w:t xml:space="preserve">)</w:t>
+      </w:r>
+    </w:p>
+    <w:p>
+      <w:pPr>
+        <w:numPr>
+          <w:ilvl w:val="0"/>
+          <w:numId w:val="1002"/>
+        </w:numPr>
+        <w:pStyle w:val="Compact"/>
+      </w:pPr>
+      <w:r>
+        <w:t xml:space="preserve">Description : Routines to list, install and filter risk-assessed packages.</w:t>
+      </w:r>
+    </w:p>
+    <w:p>
+      <w:pPr>
+        <w:numPr>
+          <w:ilvl w:val="0"/>
+          <w:numId w:val="1002"/>
+        </w:numPr>
+        <w:pStyle w:val="Compact"/>
+      </w:pPr>
+      <w:r>
+        <w:t xml:space="preserve">License : MIT + file LICENSE</w:t>
+      </w:r>
+    </w:p>
+    <w:p>
+      <w:pPr>
+        <w:numPr>
+          <w:ilvl w:val="0"/>
+          <w:numId w:val="1002"/>
+        </w:numPr>
+        <w:pStyle w:val="Compact"/>
+      </w:pPr>
+      <w:r>
+        <w:t xml:space="preserve">Encoding : UTF-8</w:t>
+      </w:r>
+    </w:p>
+    <w:p>
+      <w:pPr>
+        <w:numPr>
+          <w:ilvl w:val="0"/>
+          <w:numId w:val="1002"/>
+        </w:numPr>
+        <w:pStyle w:val="Compact"/>
+      </w:pPr>
+      <w:r>
+        <w:t xml:space="preserve">Roxygen : list(markdown = TRUE)</w:t>
+      </w:r>
+    </w:p>
+    <w:p>
+      <w:pPr>
+        <w:numPr>
+          <w:ilvl w:val="0"/>
+          <w:numId w:val="1002"/>
+        </w:numPr>
+        <w:pStyle w:val="Compact"/>
+      </w:pPr>
+      <w:r>
+        <w:t xml:space="preserve">RoxygenNote : 7.3.2</w:t>
+      </w:r>
+    </w:p>
+    <w:p>
+      <w:pPr>
+        <w:numPr>
+          <w:ilvl w:val="0"/>
+          <w:numId w:val="1002"/>
+        </w:numPr>
+        <w:pStyle w:val="Compact"/>
+      </w:pPr>
+      <w:r>
+        <w:t xml:space="preserve">Imports : curl,</w:t>
+      </w:r>
+      <w:r>
+        <w:t xml:space="preserve"> </w:t>
+      </w:r>
+      <w:r>
         <w:t xml:space="preserve">dplyr,</w:t>
       </w:r>
       <w:r>
-        <w:br/>
-      </w:r>
-      <w:r>
-        <w:rPr>
-          <w:rStyle w:val="VerbatimChar"/>
-        </w:rPr>
+        <w:t xml:space="preserve"> </w:t>
+      </w:r>
+      <w:r>
         <w:t xml:space="preserve">fs,</w:t>
       </w:r>
       <w:r>
-        <w:br/>
-      </w:r>
-      <w:r>
-        <w:rPr>
-          <w:rStyle w:val="VerbatimChar"/>
-        </w:rPr>
+        <w:t xml:space="preserve"> </w:t>
+      </w:r>
+      <w:r>
         <w:t xml:space="preserve">methods,</w:t>
       </w:r>
       <w:r>
-        <w:br/>
-      </w:r>
-      <w:r>
-        <w:rPr>
-          <w:rStyle w:val="VerbatimChar"/>
-        </w:rPr>
+        <w:t xml:space="preserve"> </w:t>
+      </w:r>
+      <w:r>
         <w:t xml:space="preserve">riskscore,</w:t>
       </w:r>
       <w:r>
-        <w:br/>
-      </w:r>
-      <w:r>
-        <w:rPr>
-          <w:rStyle w:val="VerbatimChar"/>
-        </w:rPr>
+        <w:t xml:space="preserve"> </w:t>
+      </w:r>
+      <w:r>
         <w:t xml:space="preserve">rlang,</w:t>
       </w:r>
       <w:r>
-        <w:br/>
-      </w:r>
-      <w:r>
-        <w:rPr>
-          <w:rStyle w:val="VerbatimChar"/>
-        </w:rPr>
+        <w:t xml:space="preserve"> </w:t>
+      </w:r>
+      <w:r>
         <w:t xml:space="preserve">snakecase,</w:t>
       </w:r>
       <w:r>
-        <w:br/>
-      </w:r>
-      <w:r>
-        <w:rPr>
-          <w:rStyle w:val="VerbatimChar"/>
-        </w:rPr>
-        <w:t xml:space="preserve">tibble </w:t>
-      </w:r>
-      <w:r>
-        <w:br/>
-      </w:r>
-      <w:r>
-        <w:rPr>
-          <w:rStyle w:val="VerbatimChar"/>
-        </w:rPr>
-        <w:t xml:space="preserve">Remotes                 : riskscore=github::pharmaR/riskscore </w:t>
-      </w:r>
-      <w:r>
-        <w:br/>
-      </w:r>
-      <w:r>
-        <w:rPr>
-          <w:rStyle w:val="VerbatimChar"/>
-        </w:rPr>
-        <w:t xml:space="preserve">Suggests                : testthat (&gt;= 3.0.0) </w:t>
-      </w:r>
-      <w:r>
-        <w:br/>
-      </w:r>
-      <w:r>
-        <w:rPr>
-          <w:rStyle w:val="VerbatimChar"/>
-        </w:rPr>
-        <w:t xml:space="preserve">Config/testthat/edition : 3 </w:t>
-      </w:r>
-      <w:r>
-        <w:br/>
-      </w:r>
-      <w:r>
-        <w:rPr>
-          <w:rStyle w:val="VerbatimChar"/>
-        </w:rPr>
-        <w:t xml:space="preserve">Author                  : Ramiro Magno [aut, cre] (&lt;https://orcid.org/0000-0001-5226-3441&gt;),</w:t>
-      </w:r>
-      <w:r>
-        <w:br/>
-      </w:r>
-      <w:r>
-        <w:rPr>
-          <w:rStyle w:val="VerbatimChar"/>
-        </w:rPr>
-        <w:t xml:space="preserve">  Pattern Institute [cph, fnd],</w:t>
-      </w:r>
-      <w:r>
-        <w:br/>
-      </w:r>
-      <w:r>
-        <w:rPr>
-          <w:rStyle w:val="VerbatimChar"/>
-        </w:rPr>
-        <w:t xml:space="preserve">  the R Validation Hub [cph, fnd] </w:t>
-      </w:r>
-      <w:r>
-        <w:br/>
-      </w:r>
-      <w:r>
-        <w:rPr>
-          <w:rStyle w:val="VerbatimChar"/>
-        </w:rPr>
-        <w:t xml:space="preserve">Maintainer              : Ramiro Magno &lt;rmagno@pattern.institute&gt; </w:t>
-      </w:r>
-      <w:r>
-        <w:br/>
-      </w:r>
-      <w:r>
-        <w:rPr>
-          <w:rStyle w:val="VerbatimChar"/>
-        </w:rPr>
-        <w:t xml:space="preserve">Built                   : R 4.2.3; ; 2024-09-12 11:33:16 UTC; unix </w:t>
+        <w:t xml:space="preserve"> </w:t>
+      </w:r>
+      <w:r>
+        <w:t xml:space="preserve">tibble</w:t>
+      </w:r>
+    </w:p>
+    <w:p>
+      <w:pPr>
+        <w:numPr>
+          <w:ilvl w:val="0"/>
+          <w:numId w:val="1002"/>
+        </w:numPr>
+        <w:pStyle w:val="Compact"/>
+      </w:pPr>
+      <w:r>
+        <w:t xml:space="preserve">Remotes : riskscore=github::pharmaR/riskscore</w:t>
+      </w:r>
+    </w:p>
+    <w:p>
+      <w:pPr>
+        <w:numPr>
+          <w:ilvl w:val="0"/>
+          <w:numId w:val="1002"/>
+        </w:numPr>
+        <w:pStyle w:val="Compact"/>
+      </w:pPr>
+      <w:r>
+        <w:t xml:space="preserve">Suggests : testthat (&gt;= 3.0.0)</w:t>
+      </w:r>
+    </w:p>
+    <w:p>
+      <w:pPr>
+        <w:numPr>
+          <w:ilvl w:val="0"/>
+          <w:numId w:val="1002"/>
+        </w:numPr>
+        <w:pStyle w:val="Compact"/>
+      </w:pPr>
+      <w:r>
+        <w:t xml:space="preserve">Config/testthat/edition : 3</w:t>
+      </w:r>
+    </w:p>
+    <w:p>
+      <w:pPr>
+        <w:numPr>
+          <w:ilvl w:val="0"/>
+          <w:numId w:val="1002"/>
+        </w:numPr>
+        <w:pStyle w:val="Compact"/>
+      </w:pPr>
+      <w:r>
+        <w:t xml:space="preserve">Author : Ramiro Magno [aut, cre] (</w:t>
+      </w:r>
+      <w:hyperlink r:id="rId23">
+        <w:r>
+          <w:rPr>
+            <w:rStyle w:val="Hyperlink"/>
+          </w:rPr>
+          <w:t xml:space="preserve">https://orcid.org/0000-0001-5226-3441</w:t>
+        </w:r>
+      </w:hyperlink>
+      <w:r>
+        <w:t xml:space="preserve">),</w:t>
+      </w:r>
+      <w:r>
+        <w:t xml:space="preserve"> </w:t>
+      </w:r>
+      <w:r>
+        <w:t xml:space="preserve">Pattern Institute [cph, fnd],</w:t>
+      </w:r>
+      <w:r>
+        <w:t xml:space="preserve"> </w:t>
+      </w:r>
+      <w:r>
+        <w:t xml:space="preserve">the R Validation Hub [cph, fnd]</w:t>
+      </w:r>
+    </w:p>
+    <w:p>
+      <w:pPr>
+        <w:numPr>
+          <w:ilvl w:val="0"/>
+          <w:numId w:val="1002"/>
+        </w:numPr>
+        <w:pStyle w:val="Compact"/>
+      </w:pPr>
+      <w:r>
+        <w:t xml:space="preserve">Maintainer : Ramiro Magno</w:t>
+      </w:r>
+      <w:r>
+        <w:t xml:space="preserve"> </w:t>
+      </w:r>
+      <w:hyperlink r:id="rId22">
+        <w:r>
+          <w:rPr>
+            <w:rStyle w:val="Hyperlink"/>
+          </w:rPr>
+          <w:t xml:space="preserve">rmagno@pattern.institute</w:t>
+        </w:r>
+      </w:hyperlink>
+    </w:p>
+    <w:p>
+      <w:pPr>
+        <w:numPr>
+          <w:ilvl w:val="0"/>
+          <w:numId w:val="1002"/>
+        </w:numPr>
+        <w:pStyle w:val="Compact"/>
+      </w:pPr>
+      <w:r>
+        <w:t xml:space="preserve">Built : R 4.2.3; ; 2024-09-12 11:33:16 UTC; unix</w:t>
+      </w:r>
+    </w:p>
+    <w:p>
+      <w:pPr>
+        <w:pStyle w:val="BlockText"/>
+      </w:pPr>
+      <w:r>
+        <w:t xml:space="preserve">⚠️ Status: WIP</w:t>
+      </w:r>
+    </w:p>
+    <w:p>
+      <w:pPr>
+        <w:pStyle w:val="BlockText"/>
+      </w:pPr>
+      <w:r>
+        <w:t xml:space="preserve">A prettier version of the output above.</w:t>
+      </w:r>
+    </w:p>
+    <w:bookmarkEnd w:id="24"/>
+    <w:bookmarkStart w:id="25" w:name="general-information"/>
+    <w:p>
+      <w:pPr>
+        <w:pStyle w:val="Heading2"/>
+      </w:pPr>
+      <w:r>
+        <w:t xml:space="preserve">General Information</w:t>
       </w:r>
     </w:p>
     <w:tbl xmlns:w="http://schemas.openxmlformats.org/wordprocessingml/2006/main" xmlns:r="http://schemas.openxmlformats.org/officeDocument/2006/relationships" xmlns:w14="http://schemas.microsoft.com/office/word/2010/wordml" xmlns:wp="http://schemas.openxmlformats.org/drawingml/2006/wordprocessingDrawing" xmlns:a="http://schemas.openxmlformats.org/drawingml/2006/main" xmlns:pic="http://schemas.openxmlformats.org/drawingml/2006/picture">
@@ -1022,52 +1315,62 @@
         </w:tc>
       </w:tr>
     </w:tbl>
-    <w:bookmarkStart w:id="20" w:name="exported-namespace"/>
+    <w:bookmarkEnd w:id="25"/>
+    <w:bookmarkStart w:id="26" w:name="risk-metric"/>
     <w:p>
       <w:pPr>
-        <w:pStyle w:val="Heading3"/>
-      </w:pPr>
-      <w:r>
-        <w:t xml:space="preserve">Exported namespace</w:t>
+        <w:pStyle w:val="Heading2"/>
+      </w:pPr>
+      <w:r>
+        <w:t xml:space="preserve">Risk Metric</w:t>
       </w:r>
     </w:p>
     <w:p>
       <w:pPr>
-        <w:pStyle w:val="SourceCode"/>
-      </w:pPr>
-      <w:r>
-        <w:rPr>
-          <w:rStyle w:val="VerbatimChar"/>
-        </w:rPr>
-        <w:t xml:space="preserve">## [1] "risk_filter"        "bundled_PACKAGES"   "get_PACKAGES"      </w:t>
-      </w:r>
-      <w:r>
-        <w:br/>
-      </w:r>
-      <w:r>
-        <w:rPr>
-          <w:rStyle w:val="VerbatimChar"/>
-        </w:rPr>
-        <w:t xml:space="preserve">## [4] "risk_fields"        "path_to_RISKFIELDS" "add_riskmetrics"   </w:t>
-      </w:r>
-      <w:r>
-        <w:br/>
-      </w:r>
-      <w:r>
-        <w:rPr>
-          <w:rStyle w:val="VerbatimChar"/>
-        </w:rPr>
-        <w:t xml:space="preserve">## [7] "path_to_PACKAGES"   "bundled_repos"</w:t>
+        <w:numPr>
+          <w:ilvl w:val="0"/>
+          <w:numId w:val="1003"/>
+        </w:numPr>
+        <w:pStyle w:val="Compact"/>
+      </w:pPr>
+      <w:r>
+        <w:t xml:space="preserve">☒ Maintenance</w:t>
       </w:r>
     </w:p>
-    <w:bookmarkEnd w:id="20"/>
-    <w:bookmarkStart w:id="21" w:name="maintenance-metric"/>
     <w:p>
       <w:pPr>
-        <w:pStyle w:val="Heading2"/>
-      </w:pPr>
-      <w:r>
-        <w:t xml:space="preserve">Maintenance Metric</w:t>
+        <w:numPr>
+          <w:ilvl w:val="0"/>
+          <w:numId w:val="1003"/>
+        </w:numPr>
+        <w:pStyle w:val="Compact"/>
+      </w:pPr>
+      <w:r>
+        <w:t xml:space="preserve">☐ Community Usage</w:t>
+      </w:r>
+    </w:p>
+    <w:p>
+      <w:pPr>
+        <w:numPr>
+          <w:ilvl w:val="0"/>
+          <w:numId w:val="1003"/>
+        </w:numPr>
+        <w:pStyle w:val="Compact"/>
+      </w:pPr>
+      <w:r>
+        <w:t xml:space="preserve">☐ Package Dependencies (Reverse dependencies?)</w:t>
+      </w:r>
+    </w:p>
+    <w:p>
+      <w:pPr>
+        <w:numPr>
+          <w:ilvl w:val="0"/>
+          <w:numId w:val="1003"/>
+        </w:numPr>
+        <w:pStyle w:val="Compact"/>
+      </w:pPr>
+      <w:r>
+        <w:t xml:space="preserve">☐ What else?</w:t>
       </w:r>
     </w:p>
     <w:tbl>
@@ -1210,19 +1513,19 @@
               <w:jc w:val="left"/>
             </w:pPr>
             <w:r>
-              <w:t xml:space="preserve">0.82247030212247</w:t>
-            </w:r>
-          </w:p>
-        </w:tc>
-        <w:tc>
-          <w:tcPr/>
-          <w:p>
-            <w:pPr>
-              <w:pStyle w:val="Compact"/>
-              <w:jc w:val="left"/>
-            </w:pPr>
-            <w:r>
-              <w:t xml:space="preserve">0.579765695177334</w:t>
+              <w:t xml:space="preserve">0.787382582824224</w:t>
+            </w:r>
+          </w:p>
+        </w:tc>
+        <w:tc>
+          <w:tcPr/>
+          <w:p>
+            <w:pPr>
+              <w:pStyle w:val="Compact"/>
+              <w:jc w:val="left"/>
+            </w:pPr>
+            <w:r>
+              <w:t xml:space="preserve">0.579752049576521</w:t>
             </w:r>
           </w:p>
         </w:tc>
@@ -1324,7 +1627,7 @@
               <w:jc w:val="left"/>
             </w:pPr>
             <w:r>
-              <w:t xml:space="preserve">NA</w:t>
+              <w:t xml:space="preserve">0.666666666666667</w:t>
             </w:r>
           </w:p>
         </w:tc>
@@ -1716,7 +2019,7 @@
               <w:jc w:val="left"/>
             </w:pPr>
             <w:r>
-              <w:t xml:space="preserve">0.0259424007272963</w:t>
+              <w:t xml:space="preserve">0.0262016671427459</w:t>
             </w:r>
           </w:p>
         </w:tc>
@@ -1945,17 +2248,2085 @@
             </w:pPr>
             <w:r>
               <w:t xml:space="preserve">0</w:t>
+            </w:r>
+          </w:p>
+        </w:tc>
+      </w:tr>
+    </w:tbl>
+    <w:bookmarkEnd w:id="26"/>
+    <w:bookmarkStart w:id="27" w:name="test-coverage"/>
+    <w:p>
+      <w:pPr>
+        <w:pStyle w:val="Heading2"/>
+      </w:pPr>
+      <w:r>
+        <w:t xml:space="preserve">Test Coverage</w:t>
+      </w:r>
+    </w:p>
+    <w:p>
+      <w:pPr>
+        <w:pStyle w:val="SourceCode"/>
+      </w:pPr>
+      <w:r>
+        <w:rPr>
+          <w:rStyle w:val="VerbatimChar"/>
+        </w:rPr>
+        <w:t xml:space="preserve">## ℹ Computing test coverage for pharmapkgs</w:t>
+      </w:r>
+    </w:p>
+    <w:tbl xmlns:w="http://schemas.openxmlformats.org/wordprocessingml/2006/main" xmlns:r="http://schemas.openxmlformats.org/officeDocument/2006/relationships" xmlns:w14="http://schemas.microsoft.com/office/word/2010/wordml" xmlns:wp="http://schemas.openxmlformats.org/drawingml/2006/wordprocessingDrawing" xmlns:a="http://schemas.openxmlformats.org/drawingml/2006/main" xmlns:pic="http://schemas.openxmlformats.org/drawingml/2006/picture">
+      <w:tblPr>
+        <w:tblLayout w:type="fixed"/>
+        <w:jc w:val="center"/>
+        <w:tblLook w:firstRow="1" w:lastRow="0" w:firstColumn="0" w:lastColumn="0" w:noHBand="0" w:noVBand="1"/>
+      </w:tblPr>
+      <w:tblGrid>
+        <w:gridCol w:w="1080"/>
+        <w:gridCol w:w="1080"/>
+        <w:gridCol w:w="1080"/>
+        <w:gridCol w:w="1080"/>
+        <w:gridCol w:w="1080"/>
+        <w:gridCol w:w="1080"/>
+        <w:gridCol w:w="1080"/>
+      </w:tblGrid>
+      <w:tr>
+        <w:trPr>
+          <w:trHeight w:val="360" w:hRule="auto"/>
+          <w:tblHeader/>
+        </w:trPr>
+        header1
+        <w:tc>
+          <w:tcPr>
+            <w:tcBorders>
+              <w:bottom w:val="single" w:sz="12" w:space="0" w:color="666666"/>
+              <w:top w:val="single" w:sz="12" w:space="0" w:color="666666"/>
+              <w:left w:val="none" w:sz="0" w:space="0" w:color="000000"/>
+              <w:right w:val="none" w:sz="0" w:space="0" w:color="000000"/>
+            </w:tcBorders>
+            <w:shd w:val="clear" w:color="auto" w:fill="FFFFFF"/>
+            <w:tcMar>
+              <w:top w:w="0" w:type="dxa"/>
+              <w:bottom w:w="0" w:type="dxa"/>
+              <w:left w:w="0" w:type="dxa"/>
+              <w:right w:w="0" w:type="dxa"/>
+            </w:tcMar>
+            <w:vAlign w:val="center"/>
+          </w:tcPr>
+          <w:p>
+            <w:pPr>
+              <w:pStyle w:val="Normal"/>
+              <w:jc w:val="left"/>
+              <w:pBdr>
+                <w:bottom w:val="none" w:sz="0" w:space="0" w:color="000000"/>
+                <w:top w:val="none" w:sz="0" w:space="0" w:color="000000"/>
+                <w:left w:val="none" w:sz="0" w:space="0" w:color="000000"/>
+                <w:right w:val="none" w:sz="0" w:space="0" w:color="000000"/>
+              </w:pBdr>
+              <w:spacing w:after="100" w:before="100" w:line="240"/>
+              <w:ind w:left="100" w:right="100" w:firstLine="0" w:firstLineChars="0"/>
+            </w:pPr>
+            <w:r xmlns:w="http://schemas.openxmlformats.org/wordprocessingml/2006/main" xmlns:wp="http://schemas.openxmlformats.org/drawingml/2006/wordprocessingDrawing" xmlns:r="http://schemas.openxmlformats.org/officeDocument/2006/relationships" xmlns:w14="http://schemas.microsoft.com/office/word/2010/wordml">
+              <w:rPr>
+                <w:rFonts w:ascii="DejaVu Sans" w:hAnsi="DejaVu Sans" w:eastAsia="DejaVu Sans" w:cs="DejaVu Sans"/>
+                <w:i w:val="false"/>
+                <w:b w:val="false"/>
+                <w:u w:val="none"/>
+                <w:sz w:val="22"/>
+                <w:szCs w:val="22"/>
+                <w:color w:val="000000"/>
+              </w:rPr>
+              <w:t xml:space="preserve">File</w:t>
+            </w:r>
+          </w:p>
+        </w:tc>
+        <w:tc>
+          <w:tcPr>
+            <w:tcBorders>
+              <w:bottom w:val="single" w:sz="12" w:space="0" w:color="666666"/>
+              <w:top w:val="single" w:sz="12" w:space="0" w:color="666666"/>
+              <w:left w:val="none" w:sz="0" w:space="0" w:color="000000"/>
+              <w:right w:val="none" w:sz="0" w:space="0" w:color="000000"/>
+            </w:tcBorders>
+            <w:shd w:val="clear" w:color="auto" w:fill="FFFFFF"/>
+            <w:tcMar>
+              <w:top w:w="0" w:type="dxa"/>
+              <w:bottom w:w="0" w:type="dxa"/>
+              <w:left w:w="0" w:type="dxa"/>
+              <w:right w:w="0" w:type="dxa"/>
+            </w:tcMar>
+            <w:vAlign w:val="center"/>
+          </w:tcPr>
+          <w:p>
+            <w:pPr>
+              <w:pStyle w:val="Normal"/>
+              <w:jc w:val="right"/>
+              <w:pBdr>
+                <w:bottom w:val="none" w:sz="0" w:space="0" w:color="000000"/>
+                <w:top w:val="none" w:sz="0" w:space="0" w:color="000000"/>
+                <w:left w:val="none" w:sz="0" w:space="0" w:color="000000"/>
+                <w:right w:val="none" w:sz="0" w:space="0" w:color="000000"/>
+              </w:pBdr>
+              <w:spacing w:after="100" w:before="100" w:line="240"/>
+              <w:ind w:left="100" w:right="100" w:firstLine="0" w:firstLineChars="0"/>
+            </w:pPr>
+            <w:r xmlns:w="http://schemas.openxmlformats.org/wordprocessingml/2006/main" xmlns:wp="http://schemas.openxmlformats.org/drawingml/2006/wordprocessingDrawing" xmlns:r="http://schemas.openxmlformats.org/officeDocument/2006/relationships" xmlns:w14="http://schemas.microsoft.com/office/word/2010/wordml">
+              <w:rPr>
+                <w:rFonts w:ascii="DejaVu Sans" w:hAnsi="DejaVu Sans" w:eastAsia="DejaVu Sans" w:cs="DejaVu Sans"/>
+                <w:i w:val="false"/>
+                <w:b w:val="false"/>
+                <w:u w:val="none"/>
+                <w:sz w:val="22"/>
+                <w:szCs w:val="22"/>
+                <w:color w:val="000000"/>
+              </w:rPr>
+              <w:t xml:space="preserve">Lines</w:t>
+            </w:r>
+          </w:p>
+        </w:tc>
+        <w:tc>
+          <w:tcPr>
+            <w:tcBorders>
+              <w:bottom w:val="single" w:sz="12" w:space="0" w:color="666666"/>
+              <w:top w:val="single" w:sz="12" w:space="0" w:color="666666"/>
+              <w:left w:val="none" w:sz="0" w:space="0" w:color="000000"/>
+              <w:right w:val="none" w:sz="0" w:space="0" w:color="000000"/>
+            </w:tcBorders>
+            <w:shd w:val="clear" w:color="auto" w:fill="FFFFFF"/>
+            <w:tcMar>
+              <w:top w:w="0" w:type="dxa"/>
+              <w:bottom w:w="0" w:type="dxa"/>
+              <w:left w:w="0" w:type="dxa"/>
+              <w:right w:w="0" w:type="dxa"/>
+            </w:tcMar>
+            <w:vAlign w:val="center"/>
+          </w:tcPr>
+          <w:p>
+            <w:pPr>
+              <w:pStyle w:val="Normal"/>
+              <w:jc w:val="right"/>
+              <w:pBdr>
+                <w:bottom w:val="none" w:sz="0" w:space="0" w:color="000000"/>
+                <w:top w:val="none" w:sz="0" w:space="0" w:color="000000"/>
+                <w:left w:val="none" w:sz="0" w:space="0" w:color="000000"/>
+                <w:right w:val="none" w:sz="0" w:space="0" w:color="000000"/>
+              </w:pBdr>
+              <w:spacing w:after="100" w:before="100" w:line="240"/>
+              <w:ind w:left="100" w:right="100" w:firstLine="0" w:firstLineChars="0"/>
+            </w:pPr>
+            <w:r xmlns:w="http://schemas.openxmlformats.org/wordprocessingml/2006/main" xmlns:wp="http://schemas.openxmlformats.org/drawingml/2006/wordprocessingDrawing" xmlns:r="http://schemas.openxmlformats.org/officeDocument/2006/relationships" xmlns:w14="http://schemas.microsoft.com/office/word/2010/wordml">
+              <w:rPr>
+                <w:rFonts w:ascii="DejaVu Sans" w:hAnsi="DejaVu Sans" w:eastAsia="DejaVu Sans" w:cs="DejaVu Sans"/>
+                <w:i w:val="false"/>
+                <w:b w:val="false"/>
+                <w:u w:val="none"/>
+                <w:sz w:val="22"/>
+                <w:szCs w:val="22"/>
+                <w:color w:val="000000"/>
+              </w:rPr>
+              <w:t xml:space="preserve">Relevant</w:t>
+            </w:r>
+          </w:p>
+        </w:tc>
+        <w:tc>
+          <w:tcPr>
+            <w:tcBorders>
+              <w:bottom w:val="single" w:sz="12" w:space="0" w:color="666666"/>
+              <w:top w:val="single" w:sz="12" w:space="0" w:color="666666"/>
+              <w:left w:val="none" w:sz="0" w:space="0" w:color="000000"/>
+              <w:right w:val="none" w:sz="0" w:space="0" w:color="000000"/>
+            </w:tcBorders>
+            <w:shd w:val="clear" w:color="auto" w:fill="FFFFFF"/>
+            <w:tcMar>
+              <w:top w:w="0" w:type="dxa"/>
+              <w:bottom w:w="0" w:type="dxa"/>
+              <w:left w:w="0" w:type="dxa"/>
+              <w:right w:w="0" w:type="dxa"/>
+            </w:tcMar>
+            <w:vAlign w:val="center"/>
+          </w:tcPr>
+          <w:p>
+            <w:pPr>
+              <w:pStyle w:val="Normal"/>
+              <w:jc w:val="right"/>
+              <w:pBdr>
+                <w:bottom w:val="none" w:sz="0" w:space="0" w:color="000000"/>
+                <w:top w:val="none" w:sz="0" w:space="0" w:color="000000"/>
+                <w:left w:val="none" w:sz="0" w:space="0" w:color="000000"/>
+                <w:right w:val="none" w:sz="0" w:space="0" w:color="000000"/>
+              </w:pBdr>
+              <w:spacing w:after="100" w:before="100" w:line="240"/>
+              <w:ind w:left="100" w:right="100" w:firstLine="0" w:firstLineChars="0"/>
+            </w:pPr>
+            <w:r xmlns:w="http://schemas.openxmlformats.org/wordprocessingml/2006/main" xmlns:wp="http://schemas.openxmlformats.org/drawingml/2006/wordprocessingDrawing" xmlns:r="http://schemas.openxmlformats.org/officeDocument/2006/relationships" xmlns:w14="http://schemas.microsoft.com/office/word/2010/wordml">
+              <w:rPr>
+                <w:rFonts w:ascii="DejaVu Sans" w:hAnsi="DejaVu Sans" w:eastAsia="DejaVu Sans" w:cs="DejaVu Sans"/>
+                <w:i w:val="false"/>
+                <w:b w:val="false"/>
+                <w:u w:val="none"/>
+                <w:sz w:val="22"/>
+                <w:szCs w:val="22"/>
+                <w:color w:val="000000"/>
+              </w:rPr>
+              <w:t xml:space="preserve">Covered</w:t>
+            </w:r>
+          </w:p>
+        </w:tc>
+        <w:tc>
+          <w:tcPr>
+            <w:tcBorders>
+              <w:bottom w:val="single" w:sz="12" w:space="0" w:color="666666"/>
+              <w:top w:val="single" w:sz="12" w:space="0" w:color="666666"/>
+              <w:left w:val="none" w:sz="0" w:space="0" w:color="000000"/>
+              <w:right w:val="none" w:sz="0" w:space="0" w:color="000000"/>
+            </w:tcBorders>
+            <w:shd w:val="clear" w:color="auto" w:fill="FFFFFF"/>
+            <w:tcMar>
+              <w:top w:w="0" w:type="dxa"/>
+              <w:bottom w:w="0" w:type="dxa"/>
+              <w:left w:w="0" w:type="dxa"/>
+              <w:right w:w="0" w:type="dxa"/>
+            </w:tcMar>
+            <w:vAlign w:val="center"/>
+          </w:tcPr>
+          <w:p>
+            <w:pPr>
+              <w:pStyle w:val="Normal"/>
+              <w:jc w:val="right"/>
+              <w:pBdr>
+                <w:bottom w:val="none" w:sz="0" w:space="0" w:color="000000"/>
+                <w:top w:val="none" w:sz="0" w:space="0" w:color="000000"/>
+                <w:left w:val="none" w:sz="0" w:space="0" w:color="000000"/>
+                <w:right w:val="none" w:sz="0" w:space="0" w:color="000000"/>
+              </w:pBdr>
+              <w:spacing w:after="100" w:before="100" w:line="240"/>
+              <w:ind w:left="100" w:right="100" w:firstLine="0" w:firstLineChars="0"/>
+            </w:pPr>
+            <w:r xmlns:w="http://schemas.openxmlformats.org/wordprocessingml/2006/main" xmlns:wp="http://schemas.openxmlformats.org/drawingml/2006/wordprocessingDrawing" xmlns:r="http://schemas.openxmlformats.org/officeDocument/2006/relationships" xmlns:w14="http://schemas.microsoft.com/office/word/2010/wordml">
+              <w:rPr>
+                <w:rFonts w:ascii="DejaVu Sans" w:hAnsi="DejaVu Sans" w:eastAsia="DejaVu Sans" w:cs="DejaVu Sans"/>
+                <w:i w:val="false"/>
+                <w:b w:val="false"/>
+                <w:u w:val="none"/>
+                <w:sz w:val="22"/>
+                <w:szCs w:val="22"/>
+                <w:color w:val="000000"/>
+              </w:rPr>
+              <w:t xml:space="preserve">Missed</w:t>
+            </w:r>
+          </w:p>
+        </w:tc>
+        <w:tc>
+          <w:tcPr>
+            <w:tcBorders>
+              <w:bottom w:val="single" w:sz="12" w:space="0" w:color="666666"/>
+              <w:top w:val="single" w:sz="12" w:space="0" w:color="666666"/>
+              <w:left w:val="none" w:sz="0" w:space="0" w:color="000000"/>
+              <w:right w:val="none" w:sz="0" w:space="0" w:color="000000"/>
+            </w:tcBorders>
+            <w:shd w:val="clear" w:color="auto" w:fill="FFFFFF"/>
+            <w:tcMar>
+              <w:top w:w="0" w:type="dxa"/>
+              <w:bottom w:w="0" w:type="dxa"/>
+              <w:left w:w="0" w:type="dxa"/>
+              <w:right w:w="0" w:type="dxa"/>
+            </w:tcMar>
+            <w:vAlign w:val="center"/>
+          </w:tcPr>
+          <w:p>
+            <w:pPr>
+              <w:pStyle w:val="Normal"/>
+              <w:jc w:val="left"/>
+              <w:pBdr>
+                <w:bottom w:val="none" w:sz="0" w:space="0" w:color="000000"/>
+                <w:top w:val="none" w:sz="0" w:space="0" w:color="000000"/>
+                <w:left w:val="none" w:sz="0" w:space="0" w:color="000000"/>
+                <w:right w:val="none" w:sz="0" w:space="0" w:color="000000"/>
+              </w:pBdr>
+              <w:spacing w:after="100" w:before="100" w:line="240"/>
+              <w:ind w:left="100" w:right="100" w:firstLine="0" w:firstLineChars="0"/>
+            </w:pPr>
+            <w:r xmlns:w="http://schemas.openxmlformats.org/wordprocessingml/2006/main" xmlns:wp="http://schemas.openxmlformats.org/drawingml/2006/wordprocessingDrawing" xmlns:r="http://schemas.openxmlformats.org/officeDocument/2006/relationships" xmlns:w14="http://schemas.microsoft.com/office/word/2010/wordml">
+              <w:rPr>
+                <w:rFonts w:ascii="DejaVu Sans" w:hAnsi="DejaVu Sans" w:eastAsia="DejaVu Sans" w:cs="DejaVu Sans"/>
+                <w:i w:val="false"/>
+                <w:b w:val="false"/>
+                <w:u w:val="none"/>
+                <w:sz w:val="22"/>
+                <w:szCs w:val="22"/>
+                <w:color w:val="000000"/>
+              </w:rPr>
+              <w:t xml:space="preserve">Hits / Line</w:t>
+            </w:r>
+          </w:p>
+        </w:tc>
+        <w:tc>
+          <w:tcPr>
+            <w:tcBorders>
+              <w:bottom w:val="single" w:sz="12" w:space="0" w:color="666666"/>
+              <w:top w:val="single" w:sz="12" w:space="0" w:color="666666"/>
+              <w:left w:val="none" w:sz="0" w:space="0" w:color="000000"/>
+              <w:right w:val="none" w:sz="0" w:space="0" w:color="000000"/>
+            </w:tcBorders>
+            <w:shd w:val="clear" w:color="auto" w:fill="FFFFFF"/>
+            <w:tcMar>
+              <w:top w:w="0" w:type="dxa"/>
+              <w:bottom w:w="0" w:type="dxa"/>
+              <w:left w:w="0" w:type="dxa"/>
+              <w:right w:w="0" w:type="dxa"/>
+            </w:tcMar>
+            <w:vAlign w:val="center"/>
+          </w:tcPr>
+          <w:p>
+            <w:pPr>
+              <w:pStyle w:val="Normal"/>
+              <w:jc w:val="left"/>
+              <w:pBdr>
+                <w:bottom w:val="none" w:sz="0" w:space="0" w:color="000000"/>
+                <w:top w:val="none" w:sz="0" w:space="0" w:color="000000"/>
+                <w:left w:val="none" w:sz="0" w:space="0" w:color="000000"/>
+                <w:right w:val="none" w:sz="0" w:space="0" w:color="000000"/>
+              </w:pBdr>
+              <w:spacing w:after="100" w:before="100" w:line="240"/>
+              <w:ind w:left="100" w:right="100" w:firstLine="0" w:firstLineChars="0"/>
+            </w:pPr>
+            <w:r xmlns:w="http://schemas.openxmlformats.org/wordprocessingml/2006/main" xmlns:wp="http://schemas.openxmlformats.org/drawingml/2006/wordprocessingDrawing" xmlns:r="http://schemas.openxmlformats.org/officeDocument/2006/relationships" xmlns:w14="http://schemas.microsoft.com/office/word/2010/wordml">
+              <w:rPr>
+                <w:rFonts w:ascii="DejaVu Sans" w:hAnsi="DejaVu Sans" w:eastAsia="DejaVu Sans" w:cs="DejaVu Sans"/>
+                <w:i w:val="false"/>
+                <w:b w:val="false"/>
+                <w:u w:val="none"/>
+                <w:sz w:val="22"/>
+                <w:szCs w:val="22"/>
+                <w:color w:val="000000"/>
+              </w:rPr>
+              <w:t xml:space="preserve">Coverage</w:t>
+            </w:r>
+          </w:p>
+        </w:tc>
+      </w:tr>
+      <w:tr>
+        <w:trPr>
+          <w:trHeight w:val="360" w:hRule="auto"/>
+        </w:trPr>
+        body1
+        <w:tc>
+          <w:tcPr>
+            <w:tcBorders>
+              <w:bottom w:val="none" w:sz="0" w:space="0" w:color="000000"/>
+              <w:top w:val="single" w:sz="12" w:space="0" w:color="666666"/>
+              <w:left w:val="none" w:sz="0" w:space="0" w:color="000000"/>
+              <w:right w:val="none" w:sz="0" w:space="0" w:color="000000"/>
+            </w:tcBorders>
+            <w:shd w:val="clear" w:color="auto" w:fill="FFFFFF"/>
+            <w:tcMar>
+              <w:top w:w="0" w:type="dxa"/>
+              <w:bottom w:w="0" w:type="dxa"/>
+              <w:left w:w="0" w:type="dxa"/>
+              <w:right w:w="0" w:type="dxa"/>
+            </w:tcMar>
+            <w:vAlign w:val="center"/>
+          </w:tcPr>
+          <w:p>
+            <w:pPr>
+              <w:pStyle w:val="Normal"/>
+              <w:jc w:val="left"/>
+              <w:pBdr>
+                <w:bottom w:val="none" w:sz="0" w:space="0" w:color="000000"/>
+                <w:top w:val="none" w:sz="0" w:space="0" w:color="000000"/>
+                <w:left w:val="none" w:sz="0" w:space="0" w:color="000000"/>
+                <w:right w:val="none" w:sz="0" w:space="0" w:color="000000"/>
+              </w:pBdr>
+              <w:spacing w:after="100" w:before="100" w:line="240"/>
+              <w:ind w:left="100" w:right="100" w:firstLine="0" w:firstLineChars="0"/>
+            </w:pPr>
+            <w:r xmlns:w="http://schemas.openxmlformats.org/wordprocessingml/2006/main" xmlns:wp="http://schemas.openxmlformats.org/drawingml/2006/wordprocessingDrawing" xmlns:r="http://schemas.openxmlformats.org/officeDocument/2006/relationships" xmlns:w14="http://schemas.microsoft.com/office/word/2010/wordml">
+              <w:rPr>
+                <w:rFonts w:ascii="DejaVu Sans" w:hAnsi="DejaVu Sans" w:eastAsia="DejaVu Sans" w:cs="DejaVu Sans"/>
+                <w:i w:val="false"/>
+                <w:b w:val="false"/>
+                <w:u w:val="none"/>
+                <w:sz w:val="22"/>
+                <w:szCs w:val="22"/>
+                <w:color w:val="000000"/>
+              </w:rPr>
+              <w:t xml:space="preserve">R/risk_filter.R</w:t>
+            </w:r>
+          </w:p>
+        </w:tc>
+        <w:tc>
+          <w:tcPr>
+            <w:tcBorders>
+              <w:bottom w:val="none" w:sz="0" w:space="0" w:color="000000"/>
+              <w:top w:val="single" w:sz="12" w:space="0" w:color="666666"/>
+              <w:left w:val="none" w:sz="0" w:space="0" w:color="000000"/>
+              <w:right w:val="none" w:sz="0" w:space="0" w:color="000000"/>
+            </w:tcBorders>
+            <w:shd w:val="clear" w:color="auto" w:fill="FFFFFF"/>
+            <w:tcMar>
+              <w:top w:w="0" w:type="dxa"/>
+              <w:bottom w:w="0" w:type="dxa"/>
+              <w:left w:w="0" w:type="dxa"/>
+              <w:right w:w="0" w:type="dxa"/>
+            </w:tcMar>
+            <w:vAlign w:val="center"/>
+          </w:tcPr>
+          <w:p>
+            <w:pPr>
+              <w:pStyle w:val="Normal"/>
+              <w:jc w:val="right"/>
+              <w:pBdr>
+                <w:bottom w:val="none" w:sz="0" w:space="0" w:color="000000"/>
+                <w:top w:val="none" w:sz="0" w:space="0" w:color="000000"/>
+                <w:left w:val="none" w:sz="0" w:space="0" w:color="000000"/>
+                <w:right w:val="none" w:sz="0" w:space="0" w:color="000000"/>
+              </w:pBdr>
+              <w:spacing w:after="100" w:before="100" w:line="240"/>
+              <w:ind w:left="100" w:right="100" w:firstLine="0" w:firstLineChars="0"/>
+            </w:pPr>
+            <w:r xmlns:w="http://schemas.openxmlformats.org/wordprocessingml/2006/main" xmlns:wp="http://schemas.openxmlformats.org/drawingml/2006/wordprocessingDrawing" xmlns:r="http://schemas.openxmlformats.org/officeDocument/2006/relationships" xmlns:w14="http://schemas.microsoft.com/office/word/2010/wordml">
+              <w:rPr>
+                <w:rFonts w:ascii="DejaVu Sans" w:hAnsi="DejaVu Sans" w:eastAsia="DejaVu Sans" w:cs="DejaVu Sans"/>
+                <w:i w:val="false"/>
+                <w:b w:val="false"/>
+                <w:u w:val="none"/>
+                <w:sz w:val="22"/>
+                <w:szCs w:val="22"/>
+                <w:color w:val="000000"/>
+              </w:rPr>
+              <w:t xml:space="preserve">127</w:t>
+            </w:r>
+          </w:p>
+        </w:tc>
+        <w:tc>
+          <w:tcPr>
+            <w:tcBorders>
+              <w:bottom w:val="none" w:sz="0" w:space="0" w:color="000000"/>
+              <w:top w:val="single" w:sz="12" w:space="0" w:color="666666"/>
+              <w:left w:val="none" w:sz="0" w:space="0" w:color="000000"/>
+              <w:right w:val="none" w:sz="0" w:space="0" w:color="000000"/>
+            </w:tcBorders>
+            <w:shd w:val="clear" w:color="auto" w:fill="FFFFFF"/>
+            <w:tcMar>
+              <w:top w:w="0" w:type="dxa"/>
+              <w:bottom w:w="0" w:type="dxa"/>
+              <w:left w:w="0" w:type="dxa"/>
+              <w:right w:w="0" w:type="dxa"/>
+            </w:tcMar>
+            <w:vAlign w:val="center"/>
+          </w:tcPr>
+          <w:p>
+            <w:pPr>
+              <w:pStyle w:val="Normal"/>
+              <w:jc w:val="right"/>
+              <w:pBdr>
+                <w:bottom w:val="none" w:sz="0" w:space="0" w:color="000000"/>
+                <w:top w:val="none" w:sz="0" w:space="0" w:color="000000"/>
+                <w:left w:val="none" w:sz="0" w:space="0" w:color="000000"/>
+                <w:right w:val="none" w:sz="0" w:space="0" w:color="000000"/>
+              </w:pBdr>
+              <w:spacing w:after="100" w:before="100" w:line="240"/>
+              <w:ind w:left="100" w:right="100" w:firstLine="0" w:firstLineChars="0"/>
+            </w:pPr>
+            <w:r xmlns:w="http://schemas.openxmlformats.org/wordprocessingml/2006/main" xmlns:wp="http://schemas.openxmlformats.org/drawingml/2006/wordprocessingDrawing" xmlns:r="http://schemas.openxmlformats.org/officeDocument/2006/relationships" xmlns:w14="http://schemas.microsoft.com/office/word/2010/wordml">
+              <w:rPr>
+                <w:rFonts w:ascii="DejaVu Sans" w:hAnsi="DejaVu Sans" w:eastAsia="DejaVu Sans" w:cs="DejaVu Sans"/>
+                <w:i w:val="false"/>
+                <w:b w:val="false"/>
+                <w:u w:val="none"/>
+                <w:sz w:val="22"/>
+                <w:szCs w:val="22"/>
+                <w:color w:val="000000"/>
+              </w:rPr>
+              <w:t xml:space="preserve">42</w:t>
+            </w:r>
+          </w:p>
+        </w:tc>
+        <w:tc>
+          <w:tcPr>
+            <w:tcBorders>
+              <w:bottom w:val="none" w:sz="0" w:space="0" w:color="000000"/>
+              <w:top w:val="single" w:sz="12" w:space="0" w:color="666666"/>
+              <w:left w:val="none" w:sz="0" w:space="0" w:color="000000"/>
+              <w:right w:val="none" w:sz="0" w:space="0" w:color="000000"/>
+            </w:tcBorders>
+            <w:shd w:val="clear" w:color="auto" w:fill="FFFFFF"/>
+            <w:tcMar>
+              <w:top w:w="0" w:type="dxa"/>
+              <w:bottom w:w="0" w:type="dxa"/>
+              <w:left w:w="0" w:type="dxa"/>
+              <w:right w:w="0" w:type="dxa"/>
+            </w:tcMar>
+            <w:vAlign w:val="center"/>
+          </w:tcPr>
+          <w:p>
+            <w:pPr>
+              <w:pStyle w:val="Normal"/>
+              <w:jc w:val="right"/>
+              <w:pBdr>
+                <w:bottom w:val="none" w:sz="0" w:space="0" w:color="000000"/>
+                <w:top w:val="none" w:sz="0" w:space="0" w:color="000000"/>
+                <w:left w:val="none" w:sz="0" w:space="0" w:color="000000"/>
+                <w:right w:val="none" w:sz="0" w:space="0" w:color="000000"/>
+              </w:pBdr>
+              <w:spacing w:after="100" w:before="100" w:line="240"/>
+              <w:ind w:left="100" w:right="100" w:firstLine="0" w:firstLineChars="0"/>
+            </w:pPr>
+            <w:r xmlns:w="http://schemas.openxmlformats.org/wordprocessingml/2006/main" xmlns:wp="http://schemas.openxmlformats.org/drawingml/2006/wordprocessingDrawing" xmlns:r="http://schemas.openxmlformats.org/officeDocument/2006/relationships" xmlns:w14="http://schemas.microsoft.com/office/word/2010/wordml">
+              <w:rPr>
+                <w:rFonts w:ascii="DejaVu Sans" w:hAnsi="DejaVu Sans" w:eastAsia="DejaVu Sans" w:cs="DejaVu Sans"/>
+                <w:i w:val="false"/>
+                <w:b w:val="false"/>
+                <w:u w:val="none"/>
+                <w:sz w:val="22"/>
+                <w:szCs w:val="22"/>
+                <w:color w:val="000000"/>
+              </w:rPr>
+              <w:t xml:space="preserve">0</w:t>
+            </w:r>
+          </w:p>
+        </w:tc>
+        <w:tc>
+          <w:tcPr>
+            <w:tcBorders>
+              <w:bottom w:val="none" w:sz="0" w:space="0" w:color="000000"/>
+              <w:top w:val="single" w:sz="12" w:space="0" w:color="666666"/>
+              <w:left w:val="none" w:sz="0" w:space="0" w:color="000000"/>
+              <w:right w:val="none" w:sz="0" w:space="0" w:color="000000"/>
+            </w:tcBorders>
+            <w:shd w:val="clear" w:color="auto" w:fill="FFFFFF"/>
+            <w:tcMar>
+              <w:top w:w="0" w:type="dxa"/>
+              <w:bottom w:w="0" w:type="dxa"/>
+              <w:left w:w="0" w:type="dxa"/>
+              <w:right w:w="0" w:type="dxa"/>
+            </w:tcMar>
+            <w:vAlign w:val="center"/>
+          </w:tcPr>
+          <w:p>
+            <w:pPr>
+              <w:pStyle w:val="Normal"/>
+              <w:jc w:val="right"/>
+              <w:pBdr>
+                <w:bottom w:val="none" w:sz="0" w:space="0" w:color="000000"/>
+                <w:top w:val="none" w:sz="0" w:space="0" w:color="000000"/>
+                <w:left w:val="none" w:sz="0" w:space="0" w:color="000000"/>
+                <w:right w:val="none" w:sz="0" w:space="0" w:color="000000"/>
+              </w:pBdr>
+              <w:spacing w:after="100" w:before="100" w:line="240"/>
+              <w:ind w:left="100" w:right="100" w:firstLine="0" w:firstLineChars="0"/>
+            </w:pPr>
+            <w:r xmlns:w="http://schemas.openxmlformats.org/wordprocessingml/2006/main" xmlns:wp="http://schemas.openxmlformats.org/drawingml/2006/wordprocessingDrawing" xmlns:r="http://schemas.openxmlformats.org/officeDocument/2006/relationships" xmlns:w14="http://schemas.microsoft.com/office/word/2010/wordml">
+              <w:rPr>
+                <w:rFonts w:ascii="DejaVu Sans" w:hAnsi="DejaVu Sans" w:eastAsia="DejaVu Sans" w:cs="DejaVu Sans"/>
+                <w:i w:val="false"/>
+                <w:b w:val="false"/>
+                <w:u w:val="none"/>
+                <w:sz w:val="22"/>
+                <w:szCs w:val="22"/>
+                <w:color w:val="000000"/>
+              </w:rPr>
+              <w:t xml:space="preserve">42</w:t>
+            </w:r>
+          </w:p>
+        </w:tc>
+        <w:tc>
+          <w:tcPr>
+            <w:tcBorders>
+              <w:bottom w:val="none" w:sz="0" w:space="0" w:color="000000"/>
+              <w:top w:val="single" w:sz="12" w:space="0" w:color="666666"/>
+              <w:left w:val="none" w:sz="0" w:space="0" w:color="000000"/>
+              <w:right w:val="none" w:sz="0" w:space="0" w:color="000000"/>
+            </w:tcBorders>
+            <w:shd w:val="clear" w:color="auto" w:fill="FFFFFF"/>
+            <w:tcMar>
+              <w:top w:w="0" w:type="dxa"/>
+              <w:bottom w:w="0" w:type="dxa"/>
+              <w:left w:w="0" w:type="dxa"/>
+              <w:right w:w="0" w:type="dxa"/>
+            </w:tcMar>
+            <w:vAlign w:val="center"/>
+          </w:tcPr>
+          <w:p>
+            <w:pPr>
+              <w:pStyle w:val="Normal"/>
+              <w:jc w:val="left"/>
+              <w:pBdr>
+                <w:bottom w:val="none" w:sz="0" w:space="0" w:color="000000"/>
+                <w:top w:val="none" w:sz="0" w:space="0" w:color="000000"/>
+                <w:left w:val="none" w:sz="0" w:space="0" w:color="000000"/>
+                <w:right w:val="none" w:sz="0" w:space="0" w:color="000000"/>
+              </w:pBdr>
+              <w:spacing w:after="100" w:before="100" w:line="240"/>
+              <w:ind w:left="100" w:right="100" w:firstLine="0" w:firstLineChars="0"/>
+            </w:pPr>
+            <w:r xmlns:w="http://schemas.openxmlformats.org/wordprocessingml/2006/main" xmlns:wp="http://schemas.openxmlformats.org/drawingml/2006/wordprocessingDrawing" xmlns:r="http://schemas.openxmlformats.org/officeDocument/2006/relationships" xmlns:w14="http://schemas.microsoft.com/office/word/2010/wordml">
+              <w:rPr>
+                <w:rFonts w:ascii="DejaVu Sans" w:hAnsi="DejaVu Sans" w:eastAsia="DejaVu Sans" w:cs="DejaVu Sans"/>
+                <w:i w:val="false"/>
+                <w:b w:val="false"/>
+                <w:u w:val="none"/>
+                <w:sz w:val="22"/>
+                <w:szCs w:val="22"/>
+                <w:color w:val="000000"/>
+              </w:rPr>
+              <w:t xml:space="preserve">0</w:t>
+            </w:r>
+          </w:p>
+        </w:tc>
+        <w:tc>
+          <w:tcPr>
+            <w:tcBorders>
+              <w:bottom w:val="none" w:sz="0" w:space="0" w:color="000000"/>
+              <w:top w:val="single" w:sz="12" w:space="0" w:color="666666"/>
+              <w:left w:val="none" w:sz="0" w:space="0" w:color="000000"/>
+              <w:right w:val="none" w:sz="0" w:space="0" w:color="000000"/>
+            </w:tcBorders>
+            <w:shd w:val="clear" w:color="auto" w:fill="FFFFFF"/>
+            <w:tcMar>
+              <w:top w:w="0" w:type="dxa"/>
+              <w:bottom w:w="0" w:type="dxa"/>
+              <w:left w:w="0" w:type="dxa"/>
+              <w:right w:w="0" w:type="dxa"/>
+            </w:tcMar>
+            <w:vAlign w:val="center"/>
+          </w:tcPr>
+          <w:p>
+            <w:pPr>
+              <w:pStyle w:val="Normal"/>
+              <w:jc w:val="left"/>
+              <w:pBdr>
+                <w:bottom w:val="none" w:sz="0" w:space="0" w:color="000000"/>
+                <w:top w:val="none" w:sz="0" w:space="0" w:color="000000"/>
+                <w:left w:val="none" w:sz="0" w:space="0" w:color="000000"/>
+                <w:right w:val="none" w:sz="0" w:space="0" w:color="000000"/>
+              </w:pBdr>
+              <w:spacing w:after="100" w:before="100" w:line="240"/>
+              <w:ind w:left="100" w:right="100" w:firstLine="0" w:firstLineChars="0"/>
+            </w:pPr>
+            <w:r xmlns:w="http://schemas.openxmlformats.org/wordprocessingml/2006/main" xmlns:wp="http://schemas.openxmlformats.org/drawingml/2006/wordprocessingDrawing" xmlns:r="http://schemas.openxmlformats.org/officeDocument/2006/relationships" xmlns:w14="http://schemas.microsoft.com/office/word/2010/wordml">
+              <w:rPr>
+                <w:rFonts w:ascii="DejaVu Sans" w:hAnsi="DejaVu Sans" w:eastAsia="DejaVu Sans" w:cs="DejaVu Sans"/>
+                <w:i w:val="false"/>
+                <w:b w:val="false"/>
+                <w:u w:val="none"/>
+                <w:sz w:val="22"/>
+                <w:szCs w:val="22"/>
+                <w:color w:val="000000"/>
+              </w:rPr>
+              <w:t xml:space="preserve">0.00%</w:t>
+            </w:r>
+          </w:p>
+        </w:tc>
+      </w:tr>
+      <w:tr>
+        <w:trPr>
+          <w:trHeight w:val="360" w:hRule="auto"/>
+        </w:trPr>
+        body2
+        <w:tc>
+          <w:tcPr>
+            <w:tcBorders>
+              <w:bottom w:val="none" w:sz="0" w:space="0" w:color="000000"/>
+              <w:top w:val="none" w:sz="0" w:space="0" w:color="000000"/>
+              <w:left w:val="none" w:sz="0" w:space="0" w:color="000000"/>
+              <w:right w:val="none" w:sz="0" w:space="0" w:color="000000"/>
+            </w:tcBorders>
+            <w:shd w:val="clear" w:color="auto" w:fill="FFFFFF"/>
+            <w:tcMar>
+              <w:top w:w="0" w:type="dxa"/>
+              <w:bottom w:w="0" w:type="dxa"/>
+              <w:left w:w="0" w:type="dxa"/>
+              <w:right w:w="0" w:type="dxa"/>
+            </w:tcMar>
+            <w:vAlign w:val="center"/>
+          </w:tcPr>
+          <w:p>
+            <w:pPr>
+              <w:pStyle w:val="Normal"/>
+              <w:jc w:val="left"/>
+              <w:pBdr>
+                <w:bottom w:val="none" w:sz="0" w:space="0" w:color="000000"/>
+                <w:top w:val="none" w:sz="0" w:space="0" w:color="000000"/>
+                <w:left w:val="none" w:sz="0" w:space="0" w:color="000000"/>
+                <w:right w:val="none" w:sz="0" w:space="0" w:color="000000"/>
+              </w:pBdr>
+              <w:spacing w:after="100" w:before="100" w:line="240"/>
+              <w:ind w:left="100" w:right="100" w:firstLine="0" w:firstLineChars="0"/>
+            </w:pPr>
+            <w:r xmlns:w="http://schemas.openxmlformats.org/wordprocessingml/2006/main" xmlns:wp="http://schemas.openxmlformats.org/drawingml/2006/wordprocessingDrawing" xmlns:r="http://schemas.openxmlformats.org/officeDocument/2006/relationships" xmlns:w14="http://schemas.microsoft.com/office/word/2010/wordml">
+              <w:rPr>
+                <w:rFonts w:ascii="DejaVu Sans" w:hAnsi="DejaVu Sans" w:eastAsia="DejaVu Sans" w:cs="DejaVu Sans"/>
+                <w:i w:val="false"/>
+                <w:b w:val="false"/>
+                <w:u w:val="none"/>
+                <w:sz w:val="22"/>
+                <w:szCs w:val="22"/>
+                <w:color w:val="000000"/>
+              </w:rPr>
+              <w:t xml:space="preserve">R/add_riskmetrics.R</w:t>
+            </w:r>
+          </w:p>
+        </w:tc>
+        <w:tc>
+          <w:tcPr>
+            <w:tcBorders>
+              <w:bottom w:val="none" w:sz="0" w:space="0" w:color="000000"/>
+              <w:top w:val="none" w:sz="0" w:space="0" w:color="000000"/>
+              <w:left w:val="none" w:sz="0" w:space="0" w:color="000000"/>
+              <w:right w:val="none" w:sz="0" w:space="0" w:color="000000"/>
+            </w:tcBorders>
+            <w:shd w:val="clear" w:color="auto" w:fill="FFFFFF"/>
+            <w:tcMar>
+              <w:top w:w="0" w:type="dxa"/>
+              <w:bottom w:w="0" w:type="dxa"/>
+              <w:left w:w="0" w:type="dxa"/>
+              <w:right w:w="0" w:type="dxa"/>
+            </w:tcMar>
+            <w:vAlign w:val="center"/>
+          </w:tcPr>
+          <w:p>
+            <w:pPr>
+              <w:pStyle w:val="Normal"/>
+              <w:jc w:val="right"/>
+              <w:pBdr>
+                <w:bottom w:val="none" w:sz="0" w:space="0" w:color="000000"/>
+                <w:top w:val="none" w:sz="0" w:space="0" w:color="000000"/>
+                <w:left w:val="none" w:sz="0" w:space="0" w:color="000000"/>
+                <w:right w:val="none" w:sz="0" w:space="0" w:color="000000"/>
+              </w:pBdr>
+              <w:spacing w:after="100" w:before="100" w:line="240"/>
+              <w:ind w:left="100" w:right="100" w:firstLine="0" w:firstLineChars="0"/>
+            </w:pPr>
+            <w:r xmlns:w="http://schemas.openxmlformats.org/wordprocessingml/2006/main" xmlns:wp="http://schemas.openxmlformats.org/drawingml/2006/wordprocessingDrawing" xmlns:r="http://schemas.openxmlformats.org/officeDocument/2006/relationships" xmlns:w14="http://schemas.microsoft.com/office/word/2010/wordml">
+              <w:rPr>
+                <w:rFonts w:ascii="DejaVu Sans" w:hAnsi="DejaVu Sans" w:eastAsia="DejaVu Sans" w:cs="DejaVu Sans"/>
+                <w:i w:val="false"/>
+                <w:b w:val="false"/>
+                <w:u w:val="none"/>
+                <w:sz w:val="22"/>
+                <w:szCs w:val="22"/>
+                <w:color w:val="000000"/>
+              </w:rPr>
+              <w:t xml:space="preserve">37</w:t>
+            </w:r>
+          </w:p>
+        </w:tc>
+        <w:tc>
+          <w:tcPr>
+            <w:tcBorders>
+              <w:bottom w:val="none" w:sz="0" w:space="0" w:color="000000"/>
+              <w:top w:val="none" w:sz="0" w:space="0" w:color="000000"/>
+              <w:left w:val="none" w:sz="0" w:space="0" w:color="000000"/>
+              <w:right w:val="none" w:sz="0" w:space="0" w:color="000000"/>
+            </w:tcBorders>
+            <w:shd w:val="clear" w:color="auto" w:fill="FFFFFF"/>
+            <w:tcMar>
+              <w:top w:w="0" w:type="dxa"/>
+              <w:bottom w:w="0" w:type="dxa"/>
+              <w:left w:w="0" w:type="dxa"/>
+              <w:right w:w="0" w:type="dxa"/>
+            </w:tcMar>
+            <w:vAlign w:val="center"/>
+          </w:tcPr>
+          <w:p>
+            <w:pPr>
+              <w:pStyle w:val="Normal"/>
+              <w:jc w:val="right"/>
+              <w:pBdr>
+                <w:bottom w:val="none" w:sz="0" w:space="0" w:color="000000"/>
+                <w:top w:val="none" w:sz="0" w:space="0" w:color="000000"/>
+                <w:left w:val="none" w:sz="0" w:space="0" w:color="000000"/>
+                <w:right w:val="none" w:sz="0" w:space="0" w:color="000000"/>
+              </w:pBdr>
+              <w:spacing w:after="100" w:before="100" w:line="240"/>
+              <w:ind w:left="100" w:right="100" w:firstLine="0" w:firstLineChars="0"/>
+            </w:pPr>
+            <w:r xmlns:w="http://schemas.openxmlformats.org/wordprocessingml/2006/main" xmlns:wp="http://schemas.openxmlformats.org/drawingml/2006/wordprocessingDrawing" xmlns:r="http://schemas.openxmlformats.org/officeDocument/2006/relationships" xmlns:w14="http://schemas.microsoft.com/office/word/2010/wordml">
+              <w:rPr>
+                <w:rFonts w:ascii="DejaVu Sans" w:hAnsi="DejaVu Sans" w:eastAsia="DejaVu Sans" w:cs="DejaVu Sans"/>
+                <w:i w:val="false"/>
+                <w:b w:val="false"/>
+                <w:u w:val="none"/>
+                <w:sz w:val="22"/>
+                <w:szCs w:val="22"/>
+                <w:color w:val="000000"/>
+              </w:rPr>
+              <w:t xml:space="preserve">12</w:t>
+            </w:r>
+          </w:p>
+        </w:tc>
+        <w:tc>
+          <w:tcPr>
+            <w:tcBorders>
+              <w:bottom w:val="none" w:sz="0" w:space="0" w:color="000000"/>
+              <w:top w:val="none" w:sz="0" w:space="0" w:color="000000"/>
+              <w:left w:val="none" w:sz="0" w:space="0" w:color="000000"/>
+              <w:right w:val="none" w:sz="0" w:space="0" w:color="000000"/>
+            </w:tcBorders>
+            <w:shd w:val="clear" w:color="auto" w:fill="FFFFFF"/>
+            <w:tcMar>
+              <w:top w:w="0" w:type="dxa"/>
+              <w:bottom w:w="0" w:type="dxa"/>
+              <w:left w:w="0" w:type="dxa"/>
+              <w:right w:w="0" w:type="dxa"/>
+            </w:tcMar>
+            <w:vAlign w:val="center"/>
+          </w:tcPr>
+          <w:p>
+            <w:pPr>
+              <w:pStyle w:val="Normal"/>
+              <w:jc w:val="right"/>
+              <w:pBdr>
+                <w:bottom w:val="none" w:sz="0" w:space="0" w:color="000000"/>
+                <w:top w:val="none" w:sz="0" w:space="0" w:color="000000"/>
+                <w:left w:val="none" w:sz="0" w:space="0" w:color="000000"/>
+                <w:right w:val="none" w:sz="0" w:space="0" w:color="000000"/>
+              </w:pBdr>
+              <w:spacing w:after="100" w:before="100" w:line="240"/>
+              <w:ind w:left="100" w:right="100" w:firstLine="0" w:firstLineChars="0"/>
+            </w:pPr>
+            <w:r xmlns:w="http://schemas.openxmlformats.org/wordprocessingml/2006/main" xmlns:wp="http://schemas.openxmlformats.org/drawingml/2006/wordprocessingDrawing" xmlns:r="http://schemas.openxmlformats.org/officeDocument/2006/relationships" xmlns:w14="http://schemas.microsoft.com/office/word/2010/wordml">
+              <w:rPr>
+                <w:rFonts w:ascii="DejaVu Sans" w:hAnsi="DejaVu Sans" w:eastAsia="DejaVu Sans" w:cs="DejaVu Sans"/>
+                <w:i w:val="false"/>
+                <w:b w:val="false"/>
+                <w:u w:val="none"/>
+                <w:sz w:val="22"/>
+                <w:szCs w:val="22"/>
+                <w:color w:val="000000"/>
+              </w:rPr>
+              <w:t xml:space="preserve">0</w:t>
+            </w:r>
+          </w:p>
+        </w:tc>
+        <w:tc>
+          <w:tcPr>
+            <w:tcBorders>
+              <w:bottom w:val="none" w:sz="0" w:space="0" w:color="000000"/>
+              <w:top w:val="none" w:sz="0" w:space="0" w:color="000000"/>
+              <w:left w:val="none" w:sz="0" w:space="0" w:color="000000"/>
+              <w:right w:val="none" w:sz="0" w:space="0" w:color="000000"/>
+            </w:tcBorders>
+            <w:shd w:val="clear" w:color="auto" w:fill="FFFFFF"/>
+            <w:tcMar>
+              <w:top w:w="0" w:type="dxa"/>
+              <w:bottom w:w="0" w:type="dxa"/>
+              <w:left w:w="0" w:type="dxa"/>
+              <w:right w:w="0" w:type="dxa"/>
+            </w:tcMar>
+            <w:vAlign w:val="center"/>
+          </w:tcPr>
+          <w:p>
+            <w:pPr>
+              <w:pStyle w:val="Normal"/>
+              <w:jc w:val="right"/>
+              <w:pBdr>
+                <w:bottom w:val="none" w:sz="0" w:space="0" w:color="000000"/>
+                <w:top w:val="none" w:sz="0" w:space="0" w:color="000000"/>
+                <w:left w:val="none" w:sz="0" w:space="0" w:color="000000"/>
+                <w:right w:val="none" w:sz="0" w:space="0" w:color="000000"/>
+              </w:pBdr>
+              <w:spacing w:after="100" w:before="100" w:line="240"/>
+              <w:ind w:left="100" w:right="100" w:firstLine="0" w:firstLineChars="0"/>
+            </w:pPr>
+            <w:r xmlns:w="http://schemas.openxmlformats.org/wordprocessingml/2006/main" xmlns:wp="http://schemas.openxmlformats.org/drawingml/2006/wordprocessingDrawing" xmlns:r="http://schemas.openxmlformats.org/officeDocument/2006/relationships" xmlns:w14="http://schemas.microsoft.com/office/word/2010/wordml">
+              <w:rPr>
+                <w:rFonts w:ascii="DejaVu Sans" w:hAnsi="DejaVu Sans" w:eastAsia="DejaVu Sans" w:cs="DejaVu Sans"/>
+                <w:i w:val="false"/>
+                <w:b w:val="false"/>
+                <w:u w:val="none"/>
+                <w:sz w:val="22"/>
+                <w:szCs w:val="22"/>
+                <w:color w:val="000000"/>
+              </w:rPr>
+              <w:t xml:space="preserve">12</w:t>
+            </w:r>
+          </w:p>
+        </w:tc>
+        <w:tc>
+          <w:tcPr>
+            <w:tcBorders>
+              <w:bottom w:val="none" w:sz="0" w:space="0" w:color="000000"/>
+              <w:top w:val="none" w:sz="0" w:space="0" w:color="000000"/>
+              <w:left w:val="none" w:sz="0" w:space="0" w:color="000000"/>
+              <w:right w:val="none" w:sz="0" w:space="0" w:color="000000"/>
+            </w:tcBorders>
+            <w:shd w:val="clear" w:color="auto" w:fill="FFFFFF"/>
+            <w:tcMar>
+              <w:top w:w="0" w:type="dxa"/>
+              <w:bottom w:w="0" w:type="dxa"/>
+              <w:left w:w="0" w:type="dxa"/>
+              <w:right w:w="0" w:type="dxa"/>
+            </w:tcMar>
+            <w:vAlign w:val="center"/>
+          </w:tcPr>
+          <w:p>
+            <w:pPr>
+              <w:pStyle w:val="Normal"/>
+              <w:jc w:val="left"/>
+              <w:pBdr>
+                <w:bottom w:val="none" w:sz="0" w:space="0" w:color="000000"/>
+                <w:top w:val="none" w:sz="0" w:space="0" w:color="000000"/>
+                <w:left w:val="none" w:sz="0" w:space="0" w:color="000000"/>
+                <w:right w:val="none" w:sz="0" w:space="0" w:color="000000"/>
+              </w:pBdr>
+              <w:spacing w:after="100" w:before="100" w:line="240"/>
+              <w:ind w:left="100" w:right="100" w:firstLine="0" w:firstLineChars="0"/>
+            </w:pPr>
+            <w:r xmlns:w="http://schemas.openxmlformats.org/wordprocessingml/2006/main" xmlns:wp="http://schemas.openxmlformats.org/drawingml/2006/wordprocessingDrawing" xmlns:r="http://schemas.openxmlformats.org/officeDocument/2006/relationships" xmlns:w14="http://schemas.microsoft.com/office/word/2010/wordml">
+              <w:rPr>
+                <w:rFonts w:ascii="DejaVu Sans" w:hAnsi="DejaVu Sans" w:eastAsia="DejaVu Sans" w:cs="DejaVu Sans"/>
+                <w:i w:val="false"/>
+                <w:b w:val="false"/>
+                <w:u w:val="none"/>
+                <w:sz w:val="22"/>
+                <w:szCs w:val="22"/>
+                <w:color w:val="000000"/>
+              </w:rPr>
+              <w:t xml:space="preserve">0</w:t>
+            </w:r>
+          </w:p>
+        </w:tc>
+        <w:tc>
+          <w:tcPr>
+            <w:tcBorders>
+              <w:bottom w:val="none" w:sz="0" w:space="0" w:color="000000"/>
+              <w:top w:val="none" w:sz="0" w:space="0" w:color="000000"/>
+              <w:left w:val="none" w:sz="0" w:space="0" w:color="000000"/>
+              <w:right w:val="none" w:sz="0" w:space="0" w:color="000000"/>
+            </w:tcBorders>
+            <w:shd w:val="clear" w:color="auto" w:fill="FFFFFF"/>
+            <w:tcMar>
+              <w:top w:w="0" w:type="dxa"/>
+              <w:bottom w:w="0" w:type="dxa"/>
+              <w:left w:w="0" w:type="dxa"/>
+              <w:right w:w="0" w:type="dxa"/>
+            </w:tcMar>
+            <w:vAlign w:val="center"/>
+          </w:tcPr>
+          <w:p>
+            <w:pPr>
+              <w:pStyle w:val="Normal"/>
+              <w:jc w:val="left"/>
+              <w:pBdr>
+                <w:bottom w:val="none" w:sz="0" w:space="0" w:color="000000"/>
+                <w:top w:val="none" w:sz="0" w:space="0" w:color="000000"/>
+                <w:left w:val="none" w:sz="0" w:space="0" w:color="000000"/>
+                <w:right w:val="none" w:sz="0" w:space="0" w:color="000000"/>
+              </w:pBdr>
+              <w:spacing w:after="100" w:before="100" w:line="240"/>
+              <w:ind w:left="100" w:right="100" w:firstLine="0" w:firstLineChars="0"/>
+            </w:pPr>
+            <w:r xmlns:w="http://schemas.openxmlformats.org/wordprocessingml/2006/main" xmlns:wp="http://schemas.openxmlformats.org/drawingml/2006/wordprocessingDrawing" xmlns:r="http://schemas.openxmlformats.org/officeDocument/2006/relationships" xmlns:w14="http://schemas.microsoft.com/office/word/2010/wordml">
+              <w:rPr>
+                <w:rFonts w:ascii="DejaVu Sans" w:hAnsi="DejaVu Sans" w:eastAsia="DejaVu Sans" w:cs="DejaVu Sans"/>
+                <w:i w:val="false"/>
+                <w:b w:val="false"/>
+                <w:u w:val="none"/>
+                <w:sz w:val="22"/>
+                <w:szCs w:val="22"/>
+                <w:color w:val="000000"/>
+              </w:rPr>
+              <w:t xml:space="preserve">0.00%</w:t>
+            </w:r>
+          </w:p>
+        </w:tc>
+      </w:tr>
+      <w:tr>
+        <w:trPr>
+          <w:trHeight w:val="360" w:hRule="auto"/>
+        </w:trPr>
+        body3
+        <w:tc>
+          <w:tcPr>
+            <w:tcBorders>
+              <w:bottom w:val="none" w:sz="0" w:space="0" w:color="000000"/>
+              <w:top w:val="none" w:sz="0" w:space="0" w:color="000000"/>
+              <w:left w:val="none" w:sz="0" w:space="0" w:color="000000"/>
+              <w:right w:val="none" w:sz="0" w:space="0" w:color="000000"/>
+            </w:tcBorders>
+            <w:shd w:val="clear" w:color="auto" w:fill="FFFFFF"/>
+            <w:tcMar>
+              <w:top w:w="0" w:type="dxa"/>
+              <w:bottom w:w="0" w:type="dxa"/>
+              <w:left w:w="0" w:type="dxa"/>
+              <w:right w:w="0" w:type="dxa"/>
+            </w:tcMar>
+            <w:vAlign w:val="center"/>
+          </w:tcPr>
+          <w:p>
+            <w:pPr>
+              <w:pStyle w:val="Normal"/>
+              <w:jc w:val="left"/>
+              <w:pBdr>
+                <w:bottom w:val="none" w:sz="0" w:space="0" w:color="000000"/>
+                <w:top w:val="none" w:sz="0" w:space="0" w:color="000000"/>
+                <w:left w:val="none" w:sz="0" w:space="0" w:color="000000"/>
+                <w:right w:val="none" w:sz="0" w:space="0" w:color="000000"/>
+              </w:pBdr>
+              <w:spacing w:after="100" w:before="100" w:line="240"/>
+              <w:ind w:left="100" w:right="100" w:firstLine="0" w:firstLineChars="0"/>
+            </w:pPr>
+            <w:r xmlns:w="http://schemas.openxmlformats.org/wordprocessingml/2006/main" xmlns:wp="http://schemas.openxmlformats.org/drawingml/2006/wordprocessingDrawing" xmlns:r="http://schemas.openxmlformats.org/officeDocument/2006/relationships" xmlns:w14="http://schemas.microsoft.com/office/word/2010/wordml">
+              <w:rPr>
+                <w:rFonts w:ascii="DejaVu Sans" w:hAnsi="DejaVu Sans" w:eastAsia="DejaVu Sans" w:cs="DejaVu Sans"/>
+                <w:i w:val="false"/>
+                <w:b w:val="false"/>
+                <w:u w:val="none"/>
+                <w:sz w:val="22"/>
+                <w:szCs w:val="22"/>
+                <w:color w:val="000000"/>
+              </w:rPr>
+              <w:t xml:space="preserve">R/utils.R</w:t>
+            </w:r>
+          </w:p>
+        </w:tc>
+        <w:tc>
+          <w:tcPr>
+            <w:tcBorders>
+              <w:bottom w:val="none" w:sz="0" w:space="0" w:color="000000"/>
+              <w:top w:val="none" w:sz="0" w:space="0" w:color="000000"/>
+              <w:left w:val="none" w:sz="0" w:space="0" w:color="000000"/>
+              <w:right w:val="none" w:sz="0" w:space="0" w:color="000000"/>
+            </w:tcBorders>
+            <w:shd w:val="clear" w:color="auto" w:fill="FFFFFF"/>
+            <w:tcMar>
+              <w:top w:w="0" w:type="dxa"/>
+              <w:bottom w:w="0" w:type="dxa"/>
+              <w:left w:w="0" w:type="dxa"/>
+              <w:right w:w="0" w:type="dxa"/>
+            </w:tcMar>
+            <w:vAlign w:val="center"/>
+          </w:tcPr>
+          <w:p>
+            <w:pPr>
+              <w:pStyle w:val="Normal"/>
+              <w:jc w:val="right"/>
+              <w:pBdr>
+                <w:bottom w:val="none" w:sz="0" w:space="0" w:color="000000"/>
+                <w:top w:val="none" w:sz="0" w:space="0" w:color="000000"/>
+                <w:left w:val="none" w:sz="0" w:space="0" w:color="000000"/>
+                <w:right w:val="none" w:sz="0" w:space="0" w:color="000000"/>
+              </w:pBdr>
+              <w:spacing w:after="100" w:before="100" w:line="240"/>
+              <w:ind w:left="100" w:right="100" w:firstLine="0" w:firstLineChars="0"/>
+            </w:pPr>
+            <w:r xmlns:w="http://schemas.openxmlformats.org/wordprocessingml/2006/main" xmlns:wp="http://schemas.openxmlformats.org/drawingml/2006/wordprocessingDrawing" xmlns:r="http://schemas.openxmlformats.org/officeDocument/2006/relationships" xmlns:w14="http://schemas.microsoft.com/office/word/2010/wordml">
+              <w:rPr>
+                <w:rFonts w:ascii="DejaVu Sans" w:hAnsi="DejaVu Sans" w:eastAsia="DejaVu Sans" w:cs="DejaVu Sans"/>
+                <w:i w:val="false"/>
+                <w:b w:val="false"/>
+                <w:u w:val="none"/>
+                <w:sz w:val="22"/>
+                <w:szCs w:val="22"/>
+                <w:color w:val="000000"/>
+              </w:rPr>
+              <w:t xml:space="preserve">14</w:t>
+            </w:r>
+          </w:p>
+        </w:tc>
+        <w:tc>
+          <w:tcPr>
+            <w:tcBorders>
+              <w:bottom w:val="none" w:sz="0" w:space="0" w:color="000000"/>
+              <w:top w:val="none" w:sz="0" w:space="0" w:color="000000"/>
+              <w:left w:val="none" w:sz="0" w:space="0" w:color="000000"/>
+              <w:right w:val="none" w:sz="0" w:space="0" w:color="000000"/>
+            </w:tcBorders>
+            <w:shd w:val="clear" w:color="auto" w:fill="FFFFFF"/>
+            <w:tcMar>
+              <w:top w:w="0" w:type="dxa"/>
+              <w:bottom w:w="0" w:type="dxa"/>
+              <w:left w:w="0" w:type="dxa"/>
+              <w:right w:w="0" w:type="dxa"/>
+            </w:tcMar>
+            <w:vAlign w:val="center"/>
+          </w:tcPr>
+          <w:p>
+            <w:pPr>
+              <w:pStyle w:val="Normal"/>
+              <w:jc w:val="right"/>
+              <w:pBdr>
+                <w:bottom w:val="none" w:sz="0" w:space="0" w:color="000000"/>
+                <w:top w:val="none" w:sz="0" w:space="0" w:color="000000"/>
+                <w:left w:val="none" w:sz="0" w:space="0" w:color="000000"/>
+                <w:right w:val="none" w:sz="0" w:space="0" w:color="000000"/>
+              </w:pBdr>
+              <w:spacing w:after="100" w:before="100" w:line="240"/>
+              <w:ind w:left="100" w:right="100" w:firstLine="0" w:firstLineChars="0"/>
+            </w:pPr>
+            <w:r xmlns:w="http://schemas.openxmlformats.org/wordprocessingml/2006/main" xmlns:wp="http://schemas.openxmlformats.org/drawingml/2006/wordprocessingDrawing" xmlns:r="http://schemas.openxmlformats.org/officeDocument/2006/relationships" xmlns:w14="http://schemas.microsoft.com/office/word/2010/wordml">
+              <w:rPr>
+                <w:rFonts w:ascii="DejaVu Sans" w:hAnsi="DejaVu Sans" w:eastAsia="DejaVu Sans" w:cs="DejaVu Sans"/>
+                <w:i w:val="false"/>
+                <w:b w:val="false"/>
+                <w:u w:val="none"/>
+                <w:sz w:val="22"/>
+                <w:szCs w:val="22"/>
+                <w:color w:val="000000"/>
+              </w:rPr>
+              <w:t xml:space="preserve">4</w:t>
+            </w:r>
+          </w:p>
+        </w:tc>
+        <w:tc>
+          <w:tcPr>
+            <w:tcBorders>
+              <w:bottom w:val="none" w:sz="0" w:space="0" w:color="000000"/>
+              <w:top w:val="none" w:sz="0" w:space="0" w:color="000000"/>
+              <w:left w:val="none" w:sz="0" w:space="0" w:color="000000"/>
+              <w:right w:val="none" w:sz="0" w:space="0" w:color="000000"/>
+            </w:tcBorders>
+            <w:shd w:val="clear" w:color="auto" w:fill="FFFFFF"/>
+            <w:tcMar>
+              <w:top w:w="0" w:type="dxa"/>
+              <w:bottom w:w="0" w:type="dxa"/>
+              <w:left w:w="0" w:type="dxa"/>
+              <w:right w:w="0" w:type="dxa"/>
+            </w:tcMar>
+            <w:vAlign w:val="center"/>
+          </w:tcPr>
+          <w:p>
+            <w:pPr>
+              <w:pStyle w:val="Normal"/>
+              <w:jc w:val="right"/>
+              <w:pBdr>
+                <w:bottom w:val="none" w:sz="0" w:space="0" w:color="000000"/>
+                <w:top w:val="none" w:sz="0" w:space="0" w:color="000000"/>
+                <w:left w:val="none" w:sz="0" w:space="0" w:color="000000"/>
+                <w:right w:val="none" w:sz="0" w:space="0" w:color="000000"/>
+              </w:pBdr>
+              <w:spacing w:after="100" w:before="100" w:line="240"/>
+              <w:ind w:left="100" w:right="100" w:firstLine="0" w:firstLineChars="0"/>
+            </w:pPr>
+            <w:r xmlns:w="http://schemas.openxmlformats.org/wordprocessingml/2006/main" xmlns:wp="http://schemas.openxmlformats.org/drawingml/2006/wordprocessingDrawing" xmlns:r="http://schemas.openxmlformats.org/officeDocument/2006/relationships" xmlns:w14="http://schemas.microsoft.com/office/word/2010/wordml">
+              <w:rPr>
+                <w:rFonts w:ascii="DejaVu Sans" w:hAnsi="DejaVu Sans" w:eastAsia="DejaVu Sans" w:cs="DejaVu Sans"/>
+                <w:i w:val="false"/>
+                <w:b w:val="false"/>
+                <w:u w:val="none"/>
+                <w:sz w:val="22"/>
+                <w:szCs w:val="22"/>
+                <w:color w:val="000000"/>
+              </w:rPr>
+              <w:t xml:space="preserve">0</w:t>
+            </w:r>
+          </w:p>
+        </w:tc>
+        <w:tc>
+          <w:tcPr>
+            <w:tcBorders>
+              <w:bottom w:val="none" w:sz="0" w:space="0" w:color="000000"/>
+              <w:top w:val="none" w:sz="0" w:space="0" w:color="000000"/>
+              <w:left w:val="none" w:sz="0" w:space="0" w:color="000000"/>
+              <w:right w:val="none" w:sz="0" w:space="0" w:color="000000"/>
+            </w:tcBorders>
+            <w:shd w:val="clear" w:color="auto" w:fill="FFFFFF"/>
+            <w:tcMar>
+              <w:top w:w="0" w:type="dxa"/>
+              <w:bottom w:w="0" w:type="dxa"/>
+              <w:left w:w="0" w:type="dxa"/>
+              <w:right w:w="0" w:type="dxa"/>
+            </w:tcMar>
+            <w:vAlign w:val="center"/>
+          </w:tcPr>
+          <w:p>
+            <w:pPr>
+              <w:pStyle w:val="Normal"/>
+              <w:jc w:val="right"/>
+              <w:pBdr>
+                <w:bottom w:val="none" w:sz="0" w:space="0" w:color="000000"/>
+                <w:top w:val="none" w:sz="0" w:space="0" w:color="000000"/>
+                <w:left w:val="none" w:sz="0" w:space="0" w:color="000000"/>
+                <w:right w:val="none" w:sz="0" w:space="0" w:color="000000"/>
+              </w:pBdr>
+              <w:spacing w:after="100" w:before="100" w:line="240"/>
+              <w:ind w:left="100" w:right="100" w:firstLine="0" w:firstLineChars="0"/>
+            </w:pPr>
+            <w:r xmlns:w="http://schemas.openxmlformats.org/wordprocessingml/2006/main" xmlns:wp="http://schemas.openxmlformats.org/drawingml/2006/wordprocessingDrawing" xmlns:r="http://schemas.openxmlformats.org/officeDocument/2006/relationships" xmlns:w14="http://schemas.microsoft.com/office/word/2010/wordml">
+              <w:rPr>
+                <w:rFonts w:ascii="DejaVu Sans" w:hAnsi="DejaVu Sans" w:eastAsia="DejaVu Sans" w:cs="DejaVu Sans"/>
+                <w:i w:val="false"/>
+                <w:b w:val="false"/>
+                <w:u w:val="none"/>
+                <w:sz w:val="22"/>
+                <w:szCs w:val="22"/>
+                <w:color w:val="000000"/>
+              </w:rPr>
+              <w:t xml:space="preserve">4</w:t>
+            </w:r>
+          </w:p>
+        </w:tc>
+        <w:tc>
+          <w:tcPr>
+            <w:tcBorders>
+              <w:bottom w:val="none" w:sz="0" w:space="0" w:color="000000"/>
+              <w:top w:val="none" w:sz="0" w:space="0" w:color="000000"/>
+              <w:left w:val="none" w:sz="0" w:space="0" w:color="000000"/>
+              <w:right w:val="none" w:sz="0" w:space="0" w:color="000000"/>
+            </w:tcBorders>
+            <w:shd w:val="clear" w:color="auto" w:fill="FFFFFF"/>
+            <w:tcMar>
+              <w:top w:w="0" w:type="dxa"/>
+              <w:bottom w:w="0" w:type="dxa"/>
+              <w:left w:w="0" w:type="dxa"/>
+              <w:right w:w="0" w:type="dxa"/>
+            </w:tcMar>
+            <w:vAlign w:val="center"/>
+          </w:tcPr>
+          <w:p>
+            <w:pPr>
+              <w:pStyle w:val="Normal"/>
+              <w:jc w:val="left"/>
+              <w:pBdr>
+                <w:bottom w:val="none" w:sz="0" w:space="0" w:color="000000"/>
+                <w:top w:val="none" w:sz="0" w:space="0" w:color="000000"/>
+                <w:left w:val="none" w:sz="0" w:space="0" w:color="000000"/>
+                <w:right w:val="none" w:sz="0" w:space="0" w:color="000000"/>
+              </w:pBdr>
+              <w:spacing w:after="100" w:before="100" w:line="240"/>
+              <w:ind w:left="100" w:right="100" w:firstLine="0" w:firstLineChars="0"/>
+            </w:pPr>
+            <w:r xmlns:w="http://schemas.openxmlformats.org/wordprocessingml/2006/main" xmlns:wp="http://schemas.openxmlformats.org/drawingml/2006/wordprocessingDrawing" xmlns:r="http://schemas.openxmlformats.org/officeDocument/2006/relationships" xmlns:w14="http://schemas.microsoft.com/office/word/2010/wordml">
+              <w:rPr>
+                <w:rFonts w:ascii="DejaVu Sans" w:hAnsi="DejaVu Sans" w:eastAsia="DejaVu Sans" w:cs="DejaVu Sans"/>
+                <w:i w:val="false"/>
+                <w:b w:val="false"/>
+                <w:u w:val="none"/>
+                <w:sz w:val="22"/>
+                <w:szCs w:val="22"/>
+                <w:color w:val="000000"/>
+              </w:rPr>
+              <w:t xml:space="preserve">0</w:t>
+            </w:r>
+          </w:p>
+        </w:tc>
+        <w:tc>
+          <w:tcPr>
+            <w:tcBorders>
+              <w:bottom w:val="none" w:sz="0" w:space="0" w:color="000000"/>
+              <w:top w:val="none" w:sz="0" w:space="0" w:color="000000"/>
+              <w:left w:val="none" w:sz="0" w:space="0" w:color="000000"/>
+              <w:right w:val="none" w:sz="0" w:space="0" w:color="000000"/>
+            </w:tcBorders>
+            <w:shd w:val="clear" w:color="auto" w:fill="FFFFFF"/>
+            <w:tcMar>
+              <w:top w:w="0" w:type="dxa"/>
+              <w:bottom w:w="0" w:type="dxa"/>
+              <w:left w:w="0" w:type="dxa"/>
+              <w:right w:w="0" w:type="dxa"/>
+            </w:tcMar>
+            <w:vAlign w:val="center"/>
+          </w:tcPr>
+          <w:p>
+            <w:pPr>
+              <w:pStyle w:val="Normal"/>
+              <w:jc w:val="left"/>
+              <w:pBdr>
+                <w:bottom w:val="none" w:sz="0" w:space="0" w:color="000000"/>
+                <w:top w:val="none" w:sz="0" w:space="0" w:color="000000"/>
+                <w:left w:val="none" w:sz="0" w:space="0" w:color="000000"/>
+                <w:right w:val="none" w:sz="0" w:space="0" w:color="000000"/>
+              </w:pBdr>
+              <w:spacing w:after="100" w:before="100" w:line="240"/>
+              <w:ind w:left="100" w:right="100" w:firstLine="0" w:firstLineChars="0"/>
+            </w:pPr>
+            <w:r xmlns:w="http://schemas.openxmlformats.org/wordprocessingml/2006/main" xmlns:wp="http://schemas.openxmlformats.org/drawingml/2006/wordprocessingDrawing" xmlns:r="http://schemas.openxmlformats.org/officeDocument/2006/relationships" xmlns:w14="http://schemas.microsoft.com/office/word/2010/wordml">
+              <w:rPr>
+                <w:rFonts w:ascii="DejaVu Sans" w:hAnsi="DejaVu Sans" w:eastAsia="DejaVu Sans" w:cs="DejaVu Sans"/>
+                <w:i w:val="false"/>
+                <w:b w:val="false"/>
+                <w:u w:val="none"/>
+                <w:sz w:val="22"/>
+                <w:szCs w:val="22"/>
+                <w:color w:val="000000"/>
+              </w:rPr>
+              <w:t xml:space="preserve">0.00%</w:t>
+            </w:r>
+          </w:p>
+        </w:tc>
+      </w:tr>
+      <w:tr>
+        <w:trPr>
+          <w:trHeight w:val="360" w:hRule="auto"/>
+        </w:trPr>
+        body4
+        <w:tc>
+          <w:tcPr>
+            <w:tcBorders>
+              <w:bottom w:val="none" w:sz="0" w:space="0" w:color="000000"/>
+              <w:top w:val="none" w:sz="0" w:space="0" w:color="000000"/>
+              <w:left w:val="none" w:sz="0" w:space="0" w:color="000000"/>
+              <w:right w:val="none" w:sz="0" w:space="0" w:color="000000"/>
+            </w:tcBorders>
+            <w:shd w:val="clear" w:color="auto" w:fill="FFFFFF"/>
+            <w:tcMar>
+              <w:top w:w="0" w:type="dxa"/>
+              <w:bottom w:w="0" w:type="dxa"/>
+              <w:left w:w="0" w:type="dxa"/>
+              <w:right w:w="0" w:type="dxa"/>
+            </w:tcMar>
+            <w:vAlign w:val="center"/>
+          </w:tcPr>
+          <w:p>
+            <w:pPr>
+              <w:pStyle w:val="Normal"/>
+              <w:jc w:val="left"/>
+              <w:pBdr>
+                <w:bottom w:val="none" w:sz="0" w:space="0" w:color="000000"/>
+                <w:top w:val="none" w:sz="0" w:space="0" w:color="000000"/>
+                <w:left w:val="none" w:sz="0" w:space="0" w:color="000000"/>
+                <w:right w:val="none" w:sz="0" w:space="0" w:color="000000"/>
+              </w:pBdr>
+              <w:spacing w:after="100" w:before="100" w:line="240"/>
+              <w:ind w:left="100" w:right="100" w:firstLine="0" w:firstLineChars="0"/>
+            </w:pPr>
+            <w:r xmlns:w="http://schemas.openxmlformats.org/wordprocessingml/2006/main" xmlns:wp="http://schemas.openxmlformats.org/drawingml/2006/wordprocessingDrawing" xmlns:r="http://schemas.openxmlformats.org/officeDocument/2006/relationships" xmlns:w14="http://schemas.microsoft.com/office/word/2010/wordml">
+              <w:rPr>
+                <w:rFonts w:ascii="DejaVu Sans" w:hAnsi="DejaVu Sans" w:eastAsia="DejaVu Sans" w:cs="DejaVu Sans"/>
+                <w:i w:val="false"/>
+                <w:b w:val="false"/>
+                <w:u w:val="none"/>
+                <w:sz w:val="22"/>
+                <w:szCs w:val="22"/>
+                <w:color w:val="000000"/>
+              </w:rPr>
+              <w:t xml:space="preserve">R/risk_fields.R</w:t>
+            </w:r>
+          </w:p>
+        </w:tc>
+        <w:tc>
+          <w:tcPr>
+            <w:tcBorders>
+              <w:bottom w:val="none" w:sz="0" w:space="0" w:color="000000"/>
+              <w:top w:val="none" w:sz="0" w:space="0" w:color="000000"/>
+              <w:left w:val="none" w:sz="0" w:space="0" w:color="000000"/>
+              <w:right w:val="none" w:sz="0" w:space="0" w:color="000000"/>
+            </w:tcBorders>
+            <w:shd w:val="clear" w:color="auto" w:fill="FFFFFF"/>
+            <w:tcMar>
+              <w:top w:w="0" w:type="dxa"/>
+              <w:bottom w:w="0" w:type="dxa"/>
+              <w:left w:w="0" w:type="dxa"/>
+              <w:right w:w="0" w:type="dxa"/>
+            </w:tcMar>
+            <w:vAlign w:val="center"/>
+          </w:tcPr>
+          <w:p>
+            <w:pPr>
+              <w:pStyle w:val="Normal"/>
+              <w:jc w:val="right"/>
+              <w:pBdr>
+                <w:bottom w:val="none" w:sz="0" w:space="0" w:color="000000"/>
+                <w:top w:val="none" w:sz="0" w:space="0" w:color="000000"/>
+                <w:left w:val="none" w:sz="0" w:space="0" w:color="000000"/>
+                <w:right w:val="none" w:sz="0" w:space="0" w:color="000000"/>
+              </w:pBdr>
+              <w:spacing w:after="100" w:before="100" w:line="240"/>
+              <w:ind w:left="100" w:right="100" w:firstLine="0" w:firstLineChars="0"/>
+            </w:pPr>
+            <w:r xmlns:w="http://schemas.openxmlformats.org/wordprocessingml/2006/main" xmlns:wp="http://schemas.openxmlformats.org/drawingml/2006/wordprocessingDrawing" xmlns:r="http://schemas.openxmlformats.org/officeDocument/2006/relationships" xmlns:w14="http://schemas.microsoft.com/office/word/2010/wordml">
+              <w:rPr>
+                <w:rFonts w:ascii="DejaVu Sans" w:hAnsi="DejaVu Sans" w:eastAsia="DejaVu Sans" w:cs="DejaVu Sans"/>
+                <w:i w:val="false"/>
+                <w:b w:val="false"/>
+                <w:u w:val="none"/>
+                <w:sz w:val="22"/>
+                <w:szCs w:val="22"/>
+                <w:color w:val="000000"/>
+              </w:rPr>
+              <w:t xml:space="preserve">6</w:t>
+            </w:r>
+          </w:p>
+        </w:tc>
+        <w:tc>
+          <w:tcPr>
+            <w:tcBorders>
+              <w:bottom w:val="none" w:sz="0" w:space="0" w:color="000000"/>
+              <w:top w:val="none" w:sz="0" w:space="0" w:color="000000"/>
+              <w:left w:val="none" w:sz="0" w:space="0" w:color="000000"/>
+              <w:right w:val="none" w:sz="0" w:space="0" w:color="000000"/>
+            </w:tcBorders>
+            <w:shd w:val="clear" w:color="auto" w:fill="FFFFFF"/>
+            <w:tcMar>
+              <w:top w:w="0" w:type="dxa"/>
+              <w:bottom w:w="0" w:type="dxa"/>
+              <w:left w:w="0" w:type="dxa"/>
+              <w:right w:w="0" w:type="dxa"/>
+            </w:tcMar>
+            <w:vAlign w:val="center"/>
+          </w:tcPr>
+          <w:p>
+            <w:pPr>
+              <w:pStyle w:val="Normal"/>
+              <w:jc w:val="right"/>
+              <w:pBdr>
+                <w:bottom w:val="none" w:sz="0" w:space="0" w:color="000000"/>
+                <w:top w:val="none" w:sz="0" w:space="0" w:color="000000"/>
+                <w:left w:val="none" w:sz="0" w:space="0" w:color="000000"/>
+                <w:right w:val="none" w:sz="0" w:space="0" w:color="000000"/>
+              </w:pBdr>
+              <w:spacing w:after="100" w:before="100" w:line="240"/>
+              <w:ind w:left="100" w:right="100" w:firstLine="0" w:firstLineChars="0"/>
+            </w:pPr>
+            <w:r xmlns:w="http://schemas.openxmlformats.org/wordprocessingml/2006/main" xmlns:wp="http://schemas.openxmlformats.org/drawingml/2006/wordprocessingDrawing" xmlns:r="http://schemas.openxmlformats.org/officeDocument/2006/relationships" xmlns:w14="http://schemas.microsoft.com/office/word/2010/wordml">
+              <w:rPr>
+                <w:rFonts w:ascii="DejaVu Sans" w:hAnsi="DejaVu Sans" w:eastAsia="DejaVu Sans" w:cs="DejaVu Sans"/>
+                <w:i w:val="false"/>
+                <w:b w:val="false"/>
+                <w:u w:val="none"/>
+                <w:sz w:val="22"/>
+                <w:szCs w:val="22"/>
+                <w:color w:val="000000"/>
+              </w:rPr>
+              <w:t xml:space="preserve">2</w:t>
+            </w:r>
+          </w:p>
+        </w:tc>
+        <w:tc>
+          <w:tcPr>
+            <w:tcBorders>
+              <w:bottom w:val="none" w:sz="0" w:space="0" w:color="000000"/>
+              <w:top w:val="none" w:sz="0" w:space="0" w:color="000000"/>
+              <w:left w:val="none" w:sz="0" w:space="0" w:color="000000"/>
+              <w:right w:val="none" w:sz="0" w:space="0" w:color="000000"/>
+            </w:tcBorders>
+            <w:shd w:val="clear" w:color="auto" w:fill="FFFFFF"/>
+            <w:tcMar>
+              <w:top w:w="0" w:type="dxa"/>
+              <w:bottom w:w="0" w:type="dxa"/>
+              <w:left w:w="0" w:type="dxa"/>
+              <w:right w:w="0" w:type="dxa"/>
+            </w:tcMar>
+            <w:vAlign w:val="center"/>
+          </w:tcPr>
+          <w:p>
+            <w:pPr>
+              <w:pStyle w:val="Normal"/>
+              <w:jc w:val="right"/>
+              <w:pBdr>
+                <w:bottom w:val="none" w:sz="0" w:space="0" w:color="000000"/>
+                <w:top w:val="none" w:sz="0" w:space="0" w:color="000000"/>
+                <w:left w:val="none" w:sz="0" w:space="0" w:color="000000"/>
+                <w:right w:val="none" w:sz="0" w:space="0" w:color="000000"/>
+              </w:pBdr>
+              <w:spacing w:after="100" w:before="100" w:line="240"/>
+              <w:ind w:left="100" w:right="100" w:firstLine="0" w:firstLineChars="0"/>
+            </w:pPr>
+            <w:r xmlns:w="http://schemas.openxmlformats.org/wordprocessingml/2006/main" xmlns:wp="http://schemas.openxmlformats.org/drawingml/2006/wordprocessingDrawing" xmlns:r="http://schemas.openxmlformats.org/officeDocument/2006/relationships" xmlns:w14="http://schemas.microsoft.com/office/word/2010/wordml">
+              <w:rPr>
+                <w:rFonts w:ascii="DejaVu Sans" w:hAnsi="DejaVu Sans" w:eastAsia="DejaVu Sans" w:cs="DejaVu Sans"/>
+                <w:i w:val="false"/>
+                <w:b w:val="false"/>
+                <w:u w:val="none"/>
+                <w:sz w:val="22"/>
+                <w:szCs w:val="22"/>
+                <w:color w:val="000000"/>
+              </w:rPr>
+              <w:t xml:space="preserve">0</w:t>
+            </w:r>
+          </w:p>
+        </w:tc>
+        <w:tc>
+          <w:tcPr>
+            <w:tcBorders>
+              <w:bottom w:val="none" w:sz="0" w:space="0" w:color="000000"/>
+              <w:top w:val="none" w:sz="0" w:space="0" w:color="000000"/>
+              <w:left w:val="none" w:sz="0" w:space="0" w:color="000000"/>
+              <w:right w:val="none" w:sz="0" w:space="0" w:color="000000"/>
+            </w:tcBorders>
+            <w:shd w:val="clear" w:color="auto" w:fill="FFFFFF"/>
+            <w:tcMar>
+              <w:top w:w="0" w:type="dxa"/>
+              <w:bottom w:w="0" w:type="dxa"/>
+              <w:left w:w="0" w:type="dxa"/>
+              <w:right w:w="0" w:type="dxa"/>
+            </w:tcMar>
+            <w:vAlign w:val="center"/>
+          </w:tcPr>
+          <w:p>
+            <w:pPr>
+              <w:pStyle w:val="Normal"/>
+              <w:jc w:val="right"/>
+              <w:pBdr>
+                <w:bottom w:val="none" w:sz="0" w:space="0" w:color="000000"/>
+                <w:top w:val="none" w:sz="0" w:space="0" w:color="000000"/>
+                <w:left w:val="none" w:sz="0" w:space="0" w:color="000000"/>
+                <w:right w:val="none" w:sz="0" w:space="0" w:color="000000"/>
+              </w:pBdr>
+              <w:spacing w:after="100" w:before="100" w:line="240"/>
+              <w:ind w:left="100" w:right="100" w:firstLine="0" w:firstLineChars="0"/>
+            </w:pPr>
+            <w:r xmlns:w="http://schemas.openxmlformats.org/wordprocessingml/2006/main" xmlns:wp="http://schemas.openxmlformats.org/drawingml/2006/wordprocessingDrawing" xmlns:r="http://schemas.openxmlformats.org/officeDocument/2006/relationships" xmlns:w14="http://schemas.microsoft.com/office/word/2010/wordml">
+              <w:rPr>
+                <w:rFonts w:ascii="DejaVu Sans" w:hAnsi="DejaVu Sans" w:eastAsia="DejaVu Sans" w:cs="DejaVu Sans"/>
+                <w:i w:val="false"/>
+                <w:b w:val="false"/>
+                <w:u w:val="none"/>
+                <w:sz w:val="22"/>
+                <w:szCs w:val="22"/>
+                <w:color w:val="000000"/>
+              </w:rPr>
+              <w:t xml:space="preserve">2</w:t>
+            </w:r>
+          </w:p>
+        </w:tc>
+        <w:tc>
+          <w:tcPr>
+            <w:tcBorders>
+              <w:bottom w:val="none" w:sz="0" w:space="0" w:color="000000"/>
+              <w:top w:val="none" w:sz="0" w:space="0" w:color="000000"/>
+              <w:left w:val="none" w:sz="0" w:space="0" w:color="000000"/>
+              <w:right w:val="none" w:sz="0" w:space="0" w:color="000000"/>
+            </w:tcBorders>
+            <w:shd w:val="clear" w:color="auto" w:fill="FFFFFF"/>
+            <w:tcMar>
+              <w:top w:w="0" w:type="dxa"/>
+              <w:bottom w:w="0" w:type="dxa"/>
+              <w:left w:w="0" w:type="dxa"/>
+              <w:right w:w="0" w:type="dxa"/>
+            </w:tcMar>
+            <w:vAlign w:val="center"/>
+          </w:tcPr>
+          <w:p>
+            <w:pPr>
+              <w:pStyle w:val="Normal"/>
+              <w:jc w:val="left"/>
+              <w:pBdr>
+                <w:bottom w:val="none" w:sz="0" w:space="0" w:color="000000"/>
+                <w:top w:val="none" w:sz="0" w:space="0" w:color="000000"/>
+                <w:left w:val="none" w:sz="0" w:space="0" w:color="000000"/>
+                <w:right w:val="none" w:sz="0" w:space="0" w:color="000000"/>
+              </w:pBdr>
+              <w:spacing w:after="100" w:before="100" w:line="240"/>
+              <w:ind w:left="100" w:right="100" w:firstLine="0" w:firstLineChars="0"/>
+            </w:pPr>
+            <w:r xmlns:w="http://schemas.openxmlformats.org/wordprocessingml/2006/main" xmlns:wp="http://schemas.openxmlformats.org/drawingml/2006/wordprocessingDrawing" xmlns:r="http://schemas.openxmlformats.org/officeDocument/2006/relationships" xmlns:w14="http://schemas.microsoft.com/office/word/2010/wordml">
+              <w:rPr>
+                <w:rFonts w:ascii="DejaVu Sans" w:hAnsi="DejaVu Sans" w:eastAsia="DejaVu Sans" w:cs="DejaVu Sans"/>
+                <w:i w:val="false"/>
+                <w:b w:val="false"/>
+                <w:u w:val="none"/>
+                <w:sz w:val="22"/>
+                <w:szCs w:val="22"/>
+                <w:color w:val="000000"/>
+              </w:rPr>
+              <w:t xml:space="preserve">0</w:t>
+            </w:r>
+          </w:p>
+        </w:tc>
+        <w:tc>
+          <w:tcPr>
+            <w:tcBorders>
+              <w:bottom w:val="none" w:sz="0" w:space="0" w:color="000000"/>
+              <w:top w:val="none" w:sz="0" w:space="0" w:color="000000"/>
+              <w:left w:val="none" w:sz="0" w:space="0" w:color="000000"/>
+              <w:right w:val="none" w:sz="0" w:space="0" w:color="000000"/>
+            </w:tcBorders>
+            <w:shd w:val="clear" w:color="auto" w:fill="FFFFFF"/>
+            <w:tcMar>
+              <w:top w:w="0" w:type="dxa"/>
+              <w:bottom w:w="0" w:type="dxa"/>
+              <w:left w:w="0" w:type="dxa"/>
+              <w:right w:w="0" w:type="dxa"/>
+            </w:tcMar>
+            <w:vAlign w:val="center"/>
+          </w:tcPr>
+          <w:p>
+            <w:pPr>
+              <w:pStyle w:val="Normal"/>
+              <w:jc w:val="left"/>
+              <w:pBdr>
+                <w:bottom w:val="none" w:sz="0" w:space="0" w:color="000000"/>
+                <w:top w:val="none" w:sz="0" w:space="0" w:color="000000"/>
+                <w:left w:val="none" w:sz="0" w:space="0" w:color="000000"/>
+                <w:right w:val="none" w:sz="0" w:space="0" w:color="000000"/>
+              </w:pBdr>
+              <w:spacing w:after="100" w:before="100" w:line="240"/>
+              <w:ind w:left="100" w:right="100" w:firstLine="0" w:firstLineChars="0"/>
+            </w:pPr>
+            <w:r xmlns:w="http://schemas.openxmlformats.org/wordprocessingml/2006/main" xmlns:wp="http://schemas.openxmlformats.org/drawingml/2006/wordprocessingDrawing" xmlns:r="http://schemas.openxmlformats.org/officeDocument/2006/relationships" xmlns:w14="http://schemas.microsoft.com/office/word/2010/wordml">
+              <w:rPr>
+                <w:rFonts w:ascii="DejaVu Sans" w:hAnsi="DejaVu Sans" w:eastAsia="DejaVu Sans" w:cs="DejaVu Sans"/>
+                <w:i w:val="false"/>
+                <w:b w:val="false"/>
+                <w:u w:val="none"/>
+                <w:sz w:val="22"/>
+                <w:szCs w:val="22"/>
+                <w:color w:val="000000"/>
+              </w:rPr>
+              <w:t xml:space="preserve">0.00%</w:t>
+            </w:r>
+          </w:p>
+        </w:tc>
+      </w:tr>
+      <w:tr>
+        <w:trPr>
+          <w:trHeight w:val="360" w:hRule="auto"/>
+        </w:trPr>
+        body5
+        <w:tc>
+          <w:tcPr>
+            <w:tcBorders>
+              <w:bottom w:val="single" w:sz="12" w:space="0" w:color="666666"/>
+              <w:top w:val="none" w:sz="0" w:space="0" w:color="000000"/>
+              <w:left w:val="none" w:sz="0" w:space="0" w:color="000000"/>
+              <w:right w:val="none" w:sz="0" w:space="0" w:color="000000"/>
+            </w:tcBorders>
+            <w:shd w:val="clear" w:color="auto" w:fill="FFFFFF"/>
+            <w:tcMar>
+              <w:top w:w="0" w:type="dxa"/>
+              <w:bottom w:w="0" w:type="dxa"/>
+              <w:left w:w="0" w:type="dxa"/>
+              <w:right w:w="0" w:type="dxa"/>
+            </w:tcMar>
+            <w:vAlign w:val="center"/>
+          </w:tcPr>
+          <w:p>
+            <w:pPr>
+              <w:pStyle w:val="Normal"/>
+              <w:jc w:val="left"/>
+              <w:pBdr>
+                <w:bottom w:val="none" w:sz="0" w:space="0" w:color="000000"/>
+                <w:top w:val="none" w:sz="0" w:space="0" w:color="000000"/>
+                <w:left w:val="none" w:sz="0" w:space="0" w:color="000000"/>
+                <w:right w:val="none" w:sz="0" w:space="0" w:color="000000"/>
+              </w:pBdr>
+              <w:spacing w:after="100" w:before="100" w:line="240"/>
+              <w:ind w:left="100" w:right="100" w:firstLine="0" w:firstLineChars="0"/>
+            </w:pPr>
+            <w:r xmlns:w="http://schemas.openxmlformats.org/wordprocessingml/2006/main" xmlns:wp="http://schemas.openxmlformats.org/drawingml/2006/wordprocessingDrawing" xmlns:r="http://schemas.openxmlformats.org/officeDocument/2006/relationships" xmlns:w14="http://schemas.microsoft.com/office/word/2010/wordml">
+              <w:rPr>
+                <w:rFonts w:ascii="DejaVu Sans" w:hAnsi="DejaVu Sans" w:eastAsia="DejaVu Sans" w:cs="DejaVu Sans"/>
+                <w:i w:val="false"/>
+                <w:b w:val="false"/>
+                <w:u w:val="none"/>
+                <w:sz w:val="22"/>
+                <w:szCs w:val="22"/>
+                <w:color w:val="000000"/>
+              </w:rPr>
+              <w:t xml:space="preserve">R/PACKAGES.R</w:t>
+            </w:r>
+          </w:p>
+        </w:tc>
+        <w:tc>
+          <w:tcPr>
+            <w:tcBorders>
+              <w:bottom w:val="single" w:sz="12" w:space="0" w:color="666666"/>
+              <w:top w:val="none" w:sz="0" w:space="0" w:color="000000"/>
+              <w:left w:val="none" w:sz="0" w:space="0" w:color="000000"/>
+              <w:right w:val="none" w:sz="0" w:space="0" w:color="000000"/>
+            </w:tcBorders>
+            <w:shd w:val="clear" w:color="auto" w:fill="FFFFFF"/>
+            <w:tcMar>
+              <w:top w:w="0" w:type="dxa"/>
+              <w:bottom w:w="0" w:type="dxa"/>
+              <w:left w:w="0" w:type="dxa"/>
+              <w:right w:w="0" w:type="dxa"/>
+            </w:tcMar>
+            <w:vAlign w:val="center"/>
+          </w:tcPr>
+          <w:p>
+            <w:pPr>
+              <w:pStyle w:val="Normal"/>
+              <w:jc w:val="right"/>
+              <w:pBdr>
+                <w:bottom w:val="none" w:sz="0" w:space="0" w:color="000000"/>
+                <w:top w:val="none" w:sz="0" w:space="0" w:color="000000"/>
+                <w:left w:val="none" w:sz="0" w:space="0" w:color="000000"/>
+                <w:right w:val="none" w:sz="0" w:space="0" w:color="000000"/>
+              </w:pBdr>
+              <w:spacing w:after="100" w:before="100" w:line="240"/>
+              <w:ind w:left="100" w:right="100" w:firstLine="0" w:firstLineChars="0"/>
+            </w:pPr>
+            <w:r xmlns:w="http://schemas.openxmlformats.org/wordprocessingml/2006/main" xmlns:wp="http://schemas.openxmlformats.org/drawingml/2006/wordprocessingDrawing" xmlns:r="http://schemas.openxmlformats.org/officeDocument/2006/relationships" xmlns:w14="http://schemas.microsoft.com/office/word/2010/wordml">
+              <w:rPr>
+                <w:rFonts w:ascii="DejaVu Sans" w:hAnsi="DejaVu Sans" w:eastAsia="DejaVu Sans" w:cs="DejaVu Sans"/>
+                <w:i w:val="false"/>
+                <w:b w:val="false"/>
+                <w:u w:val="none"/>
+                <w:sz w:val="22"/>
+                <w:szCs w:val="22"/>
+                <w:color w:val="000000"/>
+              </w:rPr>
+              <w:t xml:space="preserve">58</w:t>
+            </w:r>
+          </w:p>
+        </w:tc>
+        <w:tc>
+          <w:tcPr>
+            <w:tcBorders>
+              <w:bottom w:val="single" w:sz="12" w:space="0" w:color="666666"/>
+              <w:top w:val="none" w:sz="0" w:space="0" w:color="000000"/>
+              <w:left w:val="none" w:sz="0" w:space="0" w:color="000000"/>
+              <w:right w:val="none" w:sz="0" w:space="0" w:color="000000"/>
+            </w:tcBorders>
+            <w:shd w:val="clear" w:color="auto" w:fill="FFFFFF"/>
+            <w:tcMar>
+              <w:top w:w="0" w:type="dxa"/>
+              <w:bottom w:w="0" w:type="dxa"/>
+              <w:left w:w="0" w:type="dxa"/>
+              <w:right w:w="0" w:type="dxa"/>
+            </w:tcMar>
+            <w:vAlign w:val="center"/>
+          </w:tcPr>
+          <w:p>
+            <w:pPr>
+              <w:pStyle w:val="Normal"/>
+              <w:jc w:val="right"/>
+              <w:pBdr>
+                <w:bottom w:val="none" w:sz="0" w:space="0" w:color="000000"/>
+                <w:top w:val="none" w:sz="0" w:space="0" w:color="000000"/>
+                <w:left w:val="none" w:sz="0" w:space="0" w:color="000000"/>
+                <w:right w:val="none" w:sz="0" w:space="0" w:color="000000"/>
+              </w:pBdr>
+              <w:spacing w:after="100" w:before="100" w:line="240"/>
+              <w:ind w:left="100" w:right="100" w:firstLine="0" w:firstLineChars="0"/>
+            </w:pPr>
+            <w:r xmlns:w="http://schemas.openxmlformats.org/wordprocessingml/2006/main" xmlns:wp="http://schemas.openxmlformats.org/drawingml/2006/wordprocessingDrawing" xmlns:r="http://schemas.openxmlformats.org/officeDocument/2006/relationships" xmlns:w14="http://schemas.microsoft.com/office/word/2010/wordml">
+              <w:rPr>
+                <w:rFonts w:ascii="DejaVu Sans" w:hAnsi="DejaVu Sans" w:eastAsia="DejaVu Sans" w:cs="DejaVu Sans"/>
+                <w:i w:val="false"/>
+                <w:b w:val="false"/>
+                <w:u w:val="none"/>
+                <w:sz w:val="22"/>
+                <w:szCs w:val="22"/>
+                <w:color w:val="000000"/>
+              </w:rPr>
+              <w:t xml:space="preserve">16</w:t>
+            </w:r>
+          </w:p>
+        </w:tc>
+        <w:tc>
+          <w:tcPr>
+            <w:tcBorders>
+              <w:bottom w:val="single" w:sz="12" w:space="0" w:color="666666"/>
+              <w:top w:val="none" w:sz="0" w:space="0" w:color="000000"/>
+              <w:left w:val="none" w:sz="0" w:space="0" w:color="000000"/>
+              <w:right w:val="none" w:sz="0" w:space="0" w:color="000000"/>
+            </w:tcBorders>
+            <w:shd w:val="clear" w:color="auto" w:fill="FFFFFF"/>
+            <w:tcMar>
+              <w:top w:w="0" w:type="dxa"/>
+              <w:bottom w:w="0" w:type="dxa"/>
+              <w:left w:w="0" w:type="dxa"/>
+              <w:right w:w="0" w:type="dxa"/>
+            </w:tcMar>
+            <w:vAlign w:val="center"/>
+          </w:tcPr>
+          <w:p>
+            <w:pPr>
+              <w:pStyle w:val="Normal"/>
+              <w:jc w:val="right"/>
+              <w:pBdr>
+                <w:bottom w:val="none" w:sz="0" w:space="0" w:color="000000"/>
+                <w:top w:val="none" w:sz="0" w:space="0" w:color="000000"/>
+                <w:left w:val="none" w:sz="0" w:space="0" w:color="000000"/>
+                <w:right w:val="none" w:sz="0" w:space="0" w:color="000000"/>
+              </w:pBdr>
+              <w:spacing w:after="100" w:before="100" w:line="240"/>
+              <w:ind w:left="100" w:right="100" w:firstLine="0" w:firstLineChars="0"/>
+            </w:pPr>
+            <w:r xmlns:w="http://schemas.openxmlformats.org/wordprocessingml/2006/main" xmlns:wp="http://schemas.openxmlformats.org/drawingml/2006/wordprocessingDrawing" xmlns:r="http://schemas.openxmlformats.org/officeDocument/2006/relationships" xmlns:w14="http://schemas.microsoft.com/office/word/2010/wordml">
+              <w:rPr>
+                <w:rFonts w:ascii="DejaVu Sans" w:hAnsi="DejaVu Sans" w:eastAsia="DejaVu Sans" w:cs="DejaVu Sans"/>
+                <w:i w:val="false"/>
+                <w:b w:val="false"/>
+                <w:u w:val="none"/>
+                <w:sz w:val="22"/>
+                <w:szCs w:val="22"/>
+                <w:color w:val="000000"/>
+              </w:rPr>
+              <w:t xml:space="preserve">6</w:t>
+            </w:r>
+          </w:p>
+        </w:tc>
+        <w:tc>
+          <w:tcPr>
+            <w:tcBorders>
+              <w:bottom w:val="single" w:sz="12" w:space="0" w:color="666666"/>
+              <w:top w:val="none" w:sz="0" w:space="0" w:color="000000"/>
+              <w:left w:val="none" w:sz="0" w:space="0" w:color="000000"/>
+              <w:right w:val="none" w:sz="0" w:space="0" w:color="000000"/>
+            </w:tcBorders>
+            <w:shd w:val="clear" w:color="auto" w:fill="FFFFFF"/>
+            <w:tcMar>
+              <w:top w:w="0" w:type="dxa"/>
+              <w:bottom w:w="0" w:type="dxa"/>
+              <w:left w:w="0" w:type="dxa"/>
+              <w:right w:w="0" w:type="dxa"/>
+            </w:tcMar>
+            <w:vAlign w:val="center"/>
+          </w:tcPr>
+          <w:p>
+            <w:pPr>
+              <w:pStyle w:val="Normal"/>
+              <w:jc w:val="right"/>
+              <w:pBdr>
+                <w:bottom w:val="none" w:sz="0" w:space="0" w:color="000000"/>
+                <w:top w:val="none" w:sz="0" w:space="0" w:color="000000"/>
+                <w:left w:val="none" w:sz="0" w:space="0" w:color="000000"/>
+                <w:right w:val="none" w:sz="0" w:space="0" w:color="000000"/>
+              </w:pBdr>
+              <w:spacing w:after="100" w:before="100" w:line="240"/>
+              <w:ind w:left="100" w:right="100" w:firstLine="0" w:firstLineChars="0"/>
+            </w:pPr>
+            <w:r xmlns:w="http://schemas.openxmlformats.org/wordprocessingml/2006/main" xmlns:wp="http://schemas.openxmlformats.org/drawingml/2006/wordprocessingDrawing" xmlns:r="http://schemas.openxmlformats.org/officeDocument/2006/relationships" xmlns:w14="http://schemas.microsoft.com/office/word/2010/wordml">
+              <w:rPr>
+                <w:rFonts w:ascii="DejaVu Sans" w:hAnsi="DejaVu Sans" w:eastAsia="DejaVu Sans" w:cs="DejaVu Sans"/>
+                <w:i w:val="false"/>
+                <w:b w:val="false"/>
+                <w:u w:val="none"/>
+                <w:sz w:val="22"/>
+                <w:szCs w:val="22"/>
+                <w:color w:val="000000"/>
+              </w:rPr>
+              <w:t xml:space="preserve">10</w:t>
+            </w:r>
+          </w:p>
+        </w:tc>
+        <w:tc>
+          <w:tcPr>
+            <w:tcBorders>
+              <w:bottom w:val="single" w:sz="12" w:space="0" w:color="666666"/>
+              <w:top w:val="none" w:sz="0" w:space="0" w:color="000000"/>
+              <w:left w:val="none" w:sz="0" w:space="0" w:color="000000"/>
+              <w:right w:val="none" w:sz="0" w:space="0" w:color="000000"/>
+            </w:tcBorders>
+            <w:shd w:val="clear" w:color="auto" w:fill="FFFFFF"/>
+            <w:tcMar>
+              <w:top w:w="0" w:type="dxa"/>
+              <w:bottom w:w="0" w:type="dxa"/>
+              <w:left w:w="0" w:type="dxa"/>
+              <w:right w:w="0" w:type="dxa"/>
+            </w:tcMar>
+            <w:vAlign w:val="center"/>
+          </w:tcPr>
+          <w:p>
+            <w:pPr>
+              <w:pStyle w:val="Normal"/>
+              <w:jc w:val="left"/>
+              <w:pBdr>
+                <w:bottom w:val="none" w:sz="0" w:space="0" w:color="000000"/>
+                <w:top w:val="none" w:sz="0" w:space="0" w:color="000000"/>
+                <w:left w:val="none" w:sz="0" w:space="0" w:color="000000"/>
+                <w:right w:val="none" w:sz="0" w:space="0" w:color="000000"/>
+              </w:pBdr>
+              <w:spacing w:after="100" w:before="100" w:line="240"/>
+              <w:ind w:left="100" w:right="100" w:firstLine="0" w:firstLineChars="0"/>
+            </w:pPr>
+            <w:r xmlns:w="http://schemas.openxmlformats.org/wordprocessingml/2006/main" xmlns:wp="http://schemas.openxmlformats.org/drawingml/2006/wordprocessingDrawing" xmlns:r="http://schemas.openxmlformats.org/officeDocument/2006/relationships" xmlns:w14="http://schemas.microsoft.com/office/word/2010/wordml">
+              <w:rPr>
+                <w:rFonts w:ascii="DejaVu Sans" w:hAnsi="DejaVu Sans" w:eastAsia="DejaVu Sans" w:cs="DejaVu Sans"/>
+                <w:i w:val="false"/>
+                <w:b w:val="false"/>
+                <w:u w:val="none"/>
+                <w:sz w:val="22"/>
+                <w:szCs w:val="22"/>
+                <w:color w:val="000000"/>
+              </w:rPr>
+              <w:t xml:space="preserve">1</w:t>
+            </w:r>
+          </w:p>
+        </w:tc>
+        <w:tc>
+          <w:tcPr>
+            <w:tcBorders>
+              <w:bottom w:val="single" w:sz="12" w:space="0" w:color="666666"/>
+              <w:top w:val="none" w:sz="0" w:space="0" w:color="000000"/>
+              <w:left w:val="none" w:sz="0" w:space="0" w:color="000000"/>
+              <w:right w:val="none" w:sz="0" w:space="0" w:color="000000"/>
+            </w:tcBorders>
+            <w:shd w:val="clear" w:color="auto" w:fill="FFFFFF"/>
+            <w:tcMar>
+              <w:top w:w="0" w:type="dxa"/>
+              <w:bottom w:w="0" w:type="dxa"/>
+              <w:left w:w="0" w:type="dxa"/>
+              <w:right w:w="0" w:type="dxa"/>
+            </w:tcMar>
+            <w:vAlign w:val="center"/>
+          </w:tcPr>
+          <w:p>
+            <w:pPr>
+              <w:pStyle w:val="Normal"/>
+              <w:jc w:val="left"/>
+              <w:pBdr>
+                <w:bottom w:val="none" w:sz="0" w:space="0" w:color="000000"/>
+                <w:top w:val="none" w:sz="0" w:space="0" w:color="000000"/>
+                <w:left w:val="none" w:sz="0" w:space="0" w:color="000000"/>
+                <w:right w:val="none" w:sz="0" w:space="0" w:color="000000"/>
+              </w:pBdr>
+              <w:spacing w:after="100" w:before="100" w:line="240"/>
+              <w:ind w:left="100" w:right="100" w:firstLine="0" w:firstLineChars="0"/>
+            </w:pPr>
+            <w:r xmlns:w="http://schemas.openxmlformats.org/wordprocessingml/2006/main" xmlns:wp="http://schemas.openxmlformats.org/drawingml/2006/wordprocessingDrawing" xmlns:r="http://schemas.openxmlformats.org/officeDocument/2006/relationships" xmlns:w14="http://schemas.microsoft.com/office/word/2010/wordml">
+              <w:rPr>
+                <w:rFonts w:ascii="DejaVu Sans" w:hAnsi="DejaVu Sans" w:eastAsia="DejaVu Sans" w:cs="DejaVu Sans"/>
+                <w:i w:val="false"/>
+                <w:b w:val="false"/>
+                <w:u w:val="none"/>
+                <w:sz w:val="22"/>
+                <w:szCs w:val="22"/>
+                <w:color w:val="000000"/>
+              </w:rPr>
+              <w:t xml:space="preserve">37.50%</w:t>
             </w:r>
           </w:p>
         </w:tc>
       </w:tr>
     </w:tbl>
     <w:p>
-      <w:r>
-        <w:br w:type="page"/>
+      <w:pPr>
+        <w:pStyle w:val="FirstParagraph"/>
+      </w:pPr>
+      <w:r>
+        <w:rPr>
+          <w:bCs/>
+          <w:b/>
+        </w:rPr>
+        <w:t xml:space="preserve">Exported namespace</w:t>
       </w:r>
     </w:p>
-    <w:bookmarkEnd w:id="21"/>
+    <w:p>
+      <w:pPr>
+        <w:pStyle w:val="SourceCode"/>
+      </w:pPr>
+      <w:r>
+        <w:rPr>
+          <w:rStyle w:val="VerbatimChar"/>
+        </w:rPr>
+        <w:t xml:space="preserve">## [1] "risk_filter"        "bundled_PACKAGES"   "get_PACKAGES"      </w:t>
+      </w:r>
+      <w:r>
+        <w:br/>
+      </w:r>
+      <w:r>
+        <w:rPr>
+          <w:rStyle w:val="VerbatimChar"/>
+        </w:rPr>
+        <w:t xml:space="preserve">## [4] "risk_fields"        "path_to_RISKFIELDS" "add_riskmetrics"   </w:t>
+      </w:r>
+      <w:r>
+        <w:br/>
+      </w:r>
+      <w:r>
+        <w:rPr>
+          <w:rStyle w:val="VerbatimChar"/>
+        </w:rPr>
+        <w:t xml:space="preserve">## [7] "path_to_PACKAGES"   "bundled_repos"</w:t>
+      </w:r>
+    </w:p>
+    <w:bookmarkEnd w:id="27"/>
+    <w:bookmarkStart w:id="28" w:name="reporting-stats"/>
+    <w:p>
+      <w:pPr>
+        <w:pStyle w:val="Heading2"/>
+      </w:pPr>
+      <w:r>
+        <w:t xml:space="preserve">Reporting Stats</w:t>
+      </w:r>
+    </w:p>
+    <w:tbl>
+      <w:tblPr>
+        <w:tblStyle w:val="Table"/>
+        <w:tblW w:type="auto" w:w="0"/>
+        <w:tblLook w:firstRow="1" w:lastRow="0" w:firstColumn="0" w:lastColumn="0" w:noHBand="0" w:noVBand="0" w:val="0020"/>
+      </w:tblPr>
+      <w:tblGrid>
+        <w:gridCol w:w="3960"/>
+        <w:gridCol w:w="3960"/>
+      </w:tblGrid>
+      <w:tr>
+        <w:trPr>
+          <w:tblHeader w:val="true"/>
+        </w:trPr>
+        <w:tc>
+          <w:tcPr/>
+          <w:p>
+            <w:pPr>
+              <w:pStyle w:val="Compact"/>
+              <w:jc w:val="left"/>
+            </w:pPr>
+            <w:r>
+              <w:t xml:space="preserve">Info</w:t>
+            </w:r>
+          </w:p>
+        </w:tc>
+        <w:tc>
+          <w:tcPr/>
+          <w:p>
+            <w:pPr>
+              <w:pStyle w:val="Compact"/>
+              <w:jc w:val="left"/>
+            </w:pPr>
+            <w:r>
+              <w:t xml:space="preserve">Value</w:t>
+            </w:r>
+          </w:p>
+        </w:tc>
+      </w:tr>
+      <w:tr>
+        <w:tc>
+          <w:tcPr/>
+          <w:p>
+            <w:pPr>
+              <w:pStyle w:val="Compact"/>
+              <w:jc w:val="left"/>
+            </w:pPr>
+            <w:r>
+              <w:rPr>
+                <w:bCs/>
+                <w:b/>
+              </w:rPr>
+              <w:t xml:space="preserve">{riskmetric} Version:</w:t>
+            </w:r>
+          </w:p>
+        </w:tc>
+        <w:tc>
+          <w:tcPr/>
+          <w:p>
+            <w:pPr>
+              <w:pStyle w:val="Compact"/>
+              <w:jc w:val="left"/>
+            </w:pPr>
+            <w:r>
+              <w:t xml:space="preserve">0.2.4.9000</w:t>
+            </w:r>
+          </w:p>
+        </w:tc>
+      </w:tr>
+      <w:tr>
+        <w:tc>
+          <w:tcPr/>
+          <w:p>
+            <w:pPr>
+              <w:pStyle w:val="Compact"/>
+              <w:jc w:val="left"/>
+            </w:pPr>
+            <w:r>
+              <w:rPr>
+                <w:bCs/>
+                <w:b/>
+              </w:rPr>
+              <w:t xml:space="preserve">Generated on:</w:t>
+            </w:r>
+          </w:p>
+        </w:tc>
+        <w:tc>
+          <w:tcPr/>
+          <w:p>
+            <w:pPr>
+              <w:pStyle w:val="Compact"/>
+              <w:jc w:val="left"/>
+            </w:pPr>
+            <w:r>
+              <w:t xml:space="preserve">2024-09-12 18:10:36 UTC</w:t>
+            </w:r>
+          </w:p>
+        </w:tc>
+      </w:tr>
+    </w:tbl>
+    <w:bookmarkEnd w:id="28"/>
     <w:sectPr/>
   </w:body>
 </w:document>
@@ -2062,8 +4433,93 @@
       </w:pPr>
     </w:lvl>
   </w:abstractNum>
+  <w:abstractNum w:abstractNumId="991">
+    <w:nsid w:val="A991"/>
+    <w:multiLevelType w:val="multilevel"/>
+    <w:lvl w:ilvl="0">
+      <w:numFmt w:val="bullet"/>
+      <w:lvlText w:val="•"/>
+      <w:lvlJc w:val="left"/>
+      <w:pPr>
+        <w:ind w:left="720" w:hanging="480"/>
+      </w:pPr>
+    </w:lvl>
+    <w:lvl w:ilvl="1">
+      <w:numFmt w:val="bullet"/>
+      <w:lvlText w:val="–"/>
+      <w:lvlJc w:val="left"/>
+      <w:pPr>
+        <w:ind w:left="1440" w:hanging="480"/>
+      </w:pPr>
+    </w:lvl>
+    <w:lvl w:ilvl="2">
+      <w:numFmt w:val="bullet"/>
+      <w:lvlText w:val="•"/>
+      <w:lvlJc w:val="left"/>
+      <w:pPr>
+        <w:ind w:left="2160" w:hanging="480"/>
+      </w:pPr>
+    </w:lvl>
+    <w:lvl w:ilvl="3">
+      <w:numFmt w:val="bullet"/>
+      <w:lvlText w:val="–"/>
+      <w:lvlJc w:val="left"/>
+      <w:pPr>
+        <w:ind w:left="2880" w:hanging="480"/>
+      </w:pPr>
+    </w:lvl>
+    <w:lvl w:ilvl="4">
+      <w:numFmt w:val="bullet"/>
+      <w:lvlText w:val="•"/>
+      <w:lvlJc w:val="left"/>
+      <w:pPr>
+        <w:ind w:left="3600" w:hanging="480"/>
+      </w:pPr>
+    </w:lvl>
+    <w:lvl w:ilvl="5">
+      <w:numFmt w:val="bullet"/>
+      <w:lvlText w:val="–"/>
+      <w:lvlJc w:val="left"/>
+      <w:pPr>
+        <w:ind w:left="4320" w:hanging="480"/>
+      </w:pPr>
+    </w:lvl>
+    <w:lvl w:ilvl="6">
+      <w:numFmt w:val="bullet"/>
+      <w:lvlText w:val="•"/>
+      <w:lvlJc w:val="left"/>
+      <w:pPr>
+        <w:ind w:left="5040" w:hanging="480"/>
+      </w:pPr>
+    </w:lvl>
+    <w:lvl w:ilvl="7">
+      <w:numFmt w:val="bullet"/>
+      <w:lvlText w:val="–"/>
+      <w:lvlJc w:val="left"/>
+      <w:pPr>
+        <w:ind w:left="5760" w:hanging="480"/>
+      </w:pPr>
+    </w:lvl>
+    <w:lvl w:ilvl="8">
+      <w:numFmt w:val="bullet"/>
+      <w:lvlText w:val="•"/>
+      <w:lvlJc w:val="left"/>
+      <w:pPr>
+        <w:ind w:left="6480" w:hanging="480"/>
+      </w:pPr>
+    </w:lvl>
+  </w:abstractNum>
   <w:num w:numId="1000">
     <w:abstractNumId w:val="990"/>
+  </w:num>
+  <w:num w:numId="1001">
+    <w:abstractNumId w:val="991"/>
+  </w:num>
+  <w:num w:numId="1002">
+    <w:abstractNumId w:val="991"/>
+  </w:num>
+  <w:num w:numId="1003">
+    <w:abstractNumId w:val="991"/>
   </w:num>
 </w:numbering>
 </file>

</xml_diff>